<commit_message>
Added lighting to patches with solid colours.
</commit_message>
<xml_diff>
--- a/Graphics Project Report.docx
+++ b/Graphics Project Report.docx
@@ -1,6 +1,6 @@
 
 <file path=word/document.xml><?xml version="1.0" encoding="utf-8"?>
-<w:document xmlns:wpc="http://schemas.microsoft.com/office/word/2010/wordprocessingCanvas" xmlns:cx="http://schemas.microsoft.com/office/drawing/2014/chartex" xmlns:cx1="http://schemas.microsoft.com/office/drawing/2015/9/8/chartex" xmlns:cx2="http://schemas.microsoft.com/office/drawing/2015/10/21/chartex" xmlns:cx3="http://schemas.microsoft.com/office/drawing/2016/5/9/chartex" xmlns:cx4="http://schemas.microsoft.com/office/drawing/2016/5/10/chartex" xmlns:cx5="http://schemas.microsoft.com/office/drawing/2016/5/11/chartex" xmlns:cx6="http://schemas.microsoft.com/office/drawing/2016/5/12/chartex" xmlns:cx7="http://schemas.microsoft.com/office/drawing/2016/5/13/chartex" xmlns:cx8="http://schemas.microsoft.com/office/drawing/2016/5/14/chartex" xmlns:mc="http://schemas.openxmlformats.org/markup-compatibility/2006" xmlns:aink="http://schemas.microsoft.com/office/drawing/2016/ink" xmlns:am3d="http://schemas.microsoft.com/office/drawing/2017/model3d" xmlns:o="urn:schemas-microsoft-com:office:office" xmlns:oel="http://schemas.microsoft.com/office/2019/extlst" xmlns:r="http://schemas.openxmlformats.org/officeDocument/2006/relationships" xmlns:m="http://schemas.openxmlformats.org/officeDocument/2006/math" xmlns:v="urn:schemas-microsoft-com:vml" xmlns:wp14="http://schemas.microsoft.com/office/word/2010/wordprocessingDrawing" xmlns:wp="http://schemas.openxmlformats.org/drawingml/2006/wordprocessingDrawing" xmlns:w10="urn:schemas-microsoft-com:office:word" xmlns:w="http://schemas.openxmlformats.org/wordprocessingml/2006/main" xmlns:w14="http://schemas.microsoft.com/office/word/2010/wordml" xmlns:w15="http://schemas.microsoft.com/office/word/2012/wordml" xmlns:w16cex="http://schemas.microsoft.com/office/word/2018/wordml/cex" xmlns:w16cid="http://schemas.microsoft.com/office/word/2016/wordml/cid" xmlns:w16="http://schemas.microsoft.com/office/word/2018/wordml" xmlns:w16sdtdh="http://schemas.microsoft.com/office/word/2020/wordml/sdtdatahash" xmlns:w16se="http://schemas.microsoft.com/office/word/2015/wordml/symex" xmlns:wpg="http://schemas.microsoft.com/office/word/2010/wordprocessingGroup" xmlns:wpi="http://schemas.microsoft.com/office/word/2010/wordprocessingInk" xmlns:wne="http://schemas.microsoft.com/office/word/2006/wordml" xmlns:wps="http://schemas.microsoft.com/office/word/2010/wordprocessingShape" mc:Ignorable="w14 w15 w16se w16cid w16 w16cex w16sdtdh wp14">
+<w:document xmlns:wpc="http://schemas.microsoft.com/office/word/2010/wordprocessingCanvas" xmlns:cx="http://schemas.microsoft.com/office/drawing/2014/chartex" xmlns:cx1="http://schemas.microsoft.com/office/drawing/2015/9/8/chartex" xmlns:cx2="http://schemas.microsoft.com/office/drawing/2015/10/21/chartex" xmlns:cx3="http://schemas.microsoft.com/office/drawing/2016/5/9/chartex" xmlns:cx4="http://schemas.microsoft.com/office/drawing/2016/5/10/chartex" xmlns:cx5="http://schemas.microsoft.com/office/drawing/2016/5/11/chartex" xmlns:cx6="http://schemas.microsoft.com/office/drawing/2016/5/12/chartex" xmlns:cx7="http://schemas.microsoft.com/office/drawing/2016/5/13/chartex" xmlns:cx8="http://schemas.microsoft.com/office/drawing/2016/5/14/chartex" xmlns:mc="http://schemas.openxmlformats.org/markup-compatibility/2006" xmlns:aink="http://schemas.microsoft.com/office/drawing/2016/ink" xmlns:am3d="http://schemas.microsoft.com/office/drawing/2017/model3d" xmlns:o="urn:schemas-microsoft-com:office:office" xmlns:oel="http://schemas.microsoft.com/office/2019/extlst" xmlns:r="http://schemas.openxmlformats.org/officeDocument/2006/relationships" xmlns:m="http://schemas.openxmlformats.org/officeDocument/2006/math" xmlns:v="urn:schemas-microsoft-com:vml" xmlns:wp14="http://schemas.microsoft.com/office/word/2010/wordprocessingDrawing" xmlns:wp="http://schemas.openxmlformats.org/drawingml/2006/wordprocessingDrawing" xmlns:w10="urn:schemas-microsoft-com:office:word" xmlns:w="http://schemas.openxmlformats.org/wordprocessingml/2006/main" xmlns:w14="http://schemas.microsoft.com/office/word/2010/wordml" xmlns:w15="http://schemas.microsoft.com/office/word/2012/wordml" xmlns:w16cex="http://schemas.microsoft.com/office/word/2018/wordml/cex" xmlns:w16cid="http://schemas.microsoft.com/office/word/2016/wordml/cid" xmlns:w16="http://schemas.microsoft.com/office/word/2018/wordml" xmlns:w16du="http://schemas.microsoft.com/office/word/2023/wordml/word16du" xmlns:w16sdtdh="http://schemas.microsoft.com/office/word/2020/wordml/sdtdatahash" xmlns:w16se="http://schemas.microsoft.com/office/word/2015/wordml/symex" xmlns:wpg="http://schemas.microsoft.com/office/word/2010/wordprocessingGroup" xmlns:wpi="http://schemas.microsoft.com/office/word/2010/wordprocessingInk" xmlns:wne="http://schemas.microsoft.com/office/word/2006/wordml" xmlns:wps="http://schemas.microsoft.com/office/word/2010/wordprocessingShape" mc:Ignorable="w14 w15 w16se w16cid w16 w16cex w16sdtdh w16du wp14">
   <w:body>
     <w:p>
       <w:r>
@@ -45,16 +45,7 @@
           <w:sz w:val="20"/>
           <w:szCs w:val="20"/>
         </w:rPr>
-        <w:t>Displaying 3D Objects</w:t>
-      </w:r>
-      <w:r>
-        <w:rPr>
-          <w:b/>
-          <w:bCs/>
-          <w:sz w:val="20"/>
-          <w:szCs w:val="20"/>
-        </w:rPr>
-        <w:t>:</w:t>
+        <w:t>DISPLAYING 3D OBJECTS WITH TRANSFORMATIONS:</w:t>
       </w:r>
     </w:p>
     <w:p>
@@ -162,56 +153,60 @@
       </w:pPr>
       <w:r>
         <w:rPr>
+          <w:noProof/>
           <w:sz w:val="20"/>
           <w:szCs w:val="20"/>
           <w:u w:val="single"/>
         </w:rPr>
-        <w:t>Beginning Position:</w:t>
-      </w:r>
-    </w:p>
-    <w:p>
-      <w:pPr>
-        <w:rPr>
-          <w:b/>
-          <w:bCs/>
-          <w:sz w:val="20"/>
-          <w:szCs w:val="20"/>
-        </w:rPr>
-      </w:pPr>
-      <w:r>
-        <w:rPr>
-          <w:noProof/>
-          <w:sz w:val="20"/>
-          <w:szCs w:val="20"/>
-        </w:rPr>
-        <w:pict w14:anchorId="45A2476E">
+        <w:pict w14:anchorId="64953116">
           <v:shapetype id="_x0000_t202" coordsize="21600,21600" o:spt="202" path="m,l,21600r21600,l21600,xe">
             <v:stroke joinstyle="miter"/>
             <v:path gradientshapeok="t" o:connecttype="rect"/>
           </v:shapetype>
-          <v:shape id="_x0000_s1034" type="#_x0000_t202" style="position:absolute;margin-left:6.65pt;margin-top:18.55pt;width:122.75pt;height:33.05pt;z-index:251658240">
+          <v:shape id="_x0000_s1044" type="#_x0000_t202" style="position:absolute;margin-left:270.3pt;margin-top:6.45pt;width:276pt;height:223.6pt;z-index:251667456">
+            <v:stroke opacity="0"/>
             <v:textbox>
               <w:txbxContent>
                 <w:p>
-                  <w:pPr>
-                    <w:rPr>
-                      <w:sz w:val="20"/>
-                      <w:szCs w:val="20"/>
-                    </w:rPr>
-                  </w:pPr>
-                  <w:r>
-                    <w:rPr>
-                      <w:sz w:val="20"/>
-                      <w:szCs w:val="20"/>
-                    </w:rPr>
-                    <w:t xml:space="preserve">Figure 1: </w:t>
-                  </w:r>
-                  <w:r>
-                    <w:rPr>
-                      <w:sz w:val="20"/>
-                      <w:szCs w:val="20"/>
-                    </w:rPr>
-                    <w:t>Beginning position Bird’s EyeView</w:t>
+                  <w:r>
+                    <w:rPr>
+                      <w:noProof/>
+                    </w:rPr>
+                    <w:drawing>
+                      <wp:inline distT="0" distB="0" distL="0" distR="0" wp14:anchorId="0A23C7B5" wp14:editId="19B13157">
+                        <wp:extent cx="2988382" cy="2687112"/>
+                        <wp:effectExtent l="0" t="0" r="0" b="0"/>
+                        <wp:docPr id="1382820775" name="Picture 1"/>
+                        <wp:cNvGraphicFramePr>
+                          <a:graphicFrameLocks xmlns:a="http://schemas.openxmlformats.org/drawingml/2006/main" noChangeAspect="1"/>
+                        </wp:cNvGraphicFramePr>
+                        <a:graphic xmlns:a="http://schemas.openxmlformats.org/drawingml/2006/main">
+                          <a:graphicData uri="http://schemas.openxmlformats.org/drawingml/2006/picture">
+                            <pic:pic xmlns:pic="http://schemas.openxmlformats.org/drawingml/2006/picture">
+                              <pic:nvPicPr>
+                                <pic:cNvPr id="1382820775" name=""/>
+                                <pic:cNvPicPr/>
+                              </pic:nvPicPr>
+                              <pic:blipFill>
+                                <a:blip r:embed="rId6"/>
+                                <a:stretch>
+                                  <a:fillRect/>
+                                </a:stretch>
+                              </pic:blipFill>
+                              <pic:spPr>
+                                <a:xfrm>
+                                  <a:off x="0" y="0"/>
+                                  <a:ext cx="3004586" cy="2701682"/>
+                                </a:xfrm>
+                                <a:prstGeom prst="rect">
+                                  <a:avLst/>
+                                </a:prstGeom>
+                              </pic:spPr>
+                            </pic:pic>
+                          </a:graphicData>
+                        </a:graphic>
+                      </wp:inline>
+                    </w:drawing>
                   </w:r>
                 </w:p>
               </w:txbxContent>
@@ -221,8 +216,168 @@
       </w:r>
       <w:r>
         <w:rPr>
+          <w:sz w:val="20"/>
+          <w:szCs w:val="20"/>
+          <w:u w:val="single"/>
+        </w:rPr>
+        <w:t>Beginning Position:</w:t>
+      </w:r>
+    </w:p>
+    <w:p>
+      <w:pPr>
+        <w:rPr>
+          <w:noProof/>
+        </w:rPr>
+      </w:pPr>
+      <w:r>
+        <w:rPr>
+          <w:noProof/>
+          <w:sz w:val="20"/>
+          <w:szCs w:val="20"/>
+          <w:u w:val="single"/>
+        </w:rPr>
+        <w:pict w14:anchorId="64953116">
+          <v:shape id="_x0000_s1047" type="#_x0000_t202" style="position:absolute;margin-left:274.3pt;margin-top:209.65pt;width:226.75pt;height:34.25pt;z-index:251670528">
+            <v:stroke opacity="0"/>
+            <v:textbox style="mso-next-textbox:#_x0000_s1047">
+              <w:txbxContent>
+                <w:p>
+                  <w:pPr>
+                    <w:rPr>
+                      <w:sz w:val="20"/>
+                      <w:szCs w:val="20"/>
+                    </w:rPr>
+                  </w:pPr>
+                  <w:r>
+                    <w:rPr>
+                      <w:noProof/>
+                      <w:sz w:val="20"/>
+                      <w:szCs w:val="20"/>
+                      <w:u w:val="single"/>
+                    </w:rPr>
+                    <w:t xml:space="preserve">Figure </w:t>
+                  </w:r>
+                  <w:r>
+                    <w:rPr>
+                      <w:noProof/>
+                      <w:sz w:val="20"/>
+                      <w:szCs w:val="20"/>
+                      <w:u w:val="single"/>
+                    </w:rPr>
+                    <w:t>2</w:t>
+                  </w:r>
+                  <w:r>
+                    <w:rPr>
+                      <w:noProof/>
+                      <w:sz w:val="20"/>
+                      <w:szCs w:val="20"/>
+                      <w:u w:val="single"/>
+                    </w:rPr>
+                    <w:t>:</w:t>
+                  </w:r>
+                  <w:r>
+                    <w:rPr>
+                      <w:noProof/>
+                      <w:sz w:val="20"/>
+                      <w:szCs w:val="20"/>
+                    </w:rPr>
+                    <w:t xml:space="preserve"> </w:t>
+                  </w:r>
+                  <w:r>
+                    <w:rPr>
+                      <w:sz w:val="20"/>
+                      <w:szCs w:val="20"/>
+                    </w:rPr>
+                    <w:t xml:space="preserve">Beginning position </w:t>
+                  </w:r>
+                  <w:r>
+                    <w:rPr>
+                      <w:sz w:val="20"/>
+                      <w:szCs w:val="20"/>
+                    </w:rPr>
+                    <w:t xml:space="preserve">with axes </w:t>
+                  </w:r>
+                  <w:r>
+                    <w:rPr>
+                      <w:sz w:val="20"/>
+                      <w:szCs w:val="20"/>
+                    </w:rPr>
+                    <w:t xml:space="preserve">– perspective </w:t>
+                  </w:r>
+                  <w:r>
+                    <w:rPr>
+                      <w:sz w:val="20"/>
+                      <w:szCs w:val="20"/>
+                    </w:rPr>
+                    <w:t>one.</w:t>
+                  </w:r>
+                </w:p>
+              </w:txbxContent>
+            </v:textbox>
+          </v:shape>
+        </w:pict>
+      </w:r>
+      <w:r>
+        <w:rPr>
+          <w:noProof/>
+          <w:sz w:val="20"/>
+          <w:szCs w:val="20"/>
+          <w:u w:val="single"/>
+        </w:rPr>
+        <w:pict w14:anchorId="64953116">
+          <v:shape id="_x0000_s1046" type="#_x0000_t202" style="position:absolute;margin-left:.6pt;margin-top:213.4pt;width:226.75pt;height:19.65pt;z-index:251669504">
+            <v:stroke opacity="0"/>
+            <v:textbox style="mso-next-textbox:#_x0000_s1046">
+              <w:txbxContent>
+                <w:p>
+                  <w:pPr>
+                    <w:rPr>
+                      <w:sz w:val="20"/>
+                      <w:szCs w:val="20"/>
+                    </w:rPr>
+                  </w:pPr>
+                  <w:r>
+                    <w:rPr>
+                      <w:noProof/>
+                      <w:sz w:val="20"/>
+                      <w:szCs w:val="20"/>
+                      <w:u w:val="single"/>
+                    </w:rPr>
+                    <w:t>Figure 1:</w:t>
+                  </w:r>
+                  <w:r>
+                    <w:rPr>
+                      <w:noProof/>
+                      <w:sz w:val="20"/>
+                      <w:szCs w:val="20"/>
+                    </w:rPr>
+                    <w:t xml:space="preserve"> </w:t>
+                  </w:r>
+                  <w:r>
+                    <w:rPr>
+                      <w:sz w:val="20"/>
+                      <w:szCs w:val="20"/>
+                    </w:rPr>
+                    <w:t xml:space="preserve">Beginning position Bird’s </w:t>
+                  </w:r>
+                  <w:r>
+                    <w:rPr>
+                      <w:sz w:val="20"/>
+                      <w:szCs w:val="20"/>
+                    </w:rPr>
+                    <w:t>Eye View</w:t>
+                  </w:r>
+                </w:p>
+              </w:txbxContent>
+            </v:textbox>
+          </v:shape>
+        </w:pict>
+      </w:r>
+      <w:r>
+        <w:rPr>
           <w:b/>
           <w:bCs/>
+          <w:noProof/>
           <w:sz w:val="20"/>
           <w:szCs w:val="20"/>
         </w:rPr>
@@ -242,7 +397,7 @@
                     <pic:cNvPicPr/>
                   </pic:nvPicPr>
                   <pic:blipFill>
-                    <a:blip r:embed="rId5"/>
+                    <a:blip r:embed="rId7"/>
                     <a:stretch>
                       <a:fillRect/>
                     </a:stretch>
@@ -268,15 +423,239 @@
         </w:rPr>
         <w:t xml:space="preserve"> </w:t>
       </w:r>
-      <w:r>
+    </w:p>
+    <w:p>
+      <w:pPr>
         <w:rPr>
           <w:noProof/>
         </w:rPr>
+      </w:pPr>
+      <w:r>
+        <w:rPr>
+          <w:noProof/>
+          <w:sz w:val="20"/>
+          <w:szCs w:val="20"/>
+          <w:u w:val="single"/>
+        </w:rPr>
+        <w:pict w14:anchorId="64953116">
+          <v:shape id="_x0000_s1045" type="#_x0000_t202" style="position:absolute;margin-left:275.35pt;margin-top:19pt;width:276pt;height:127.6pt;z-index:251668480">
+            <v:stroke opacity="0"/>
+            <v:textbox style="mso-next-textbox:#_x0000_s1045">
+              <w:txbxContent>
+                <w:p>
+                  <w:r>
+                    <w:rPr>
+                      <w:noProof/>
+                    </w:rPr>
+                    <w:drawing>
+                      <wp:inline distT="0" distB="0" distL="0" distR="0" wp14:anchorId="5A47F898" wp14:editId="0D84D3E3">
+                        <wp:extent cx="3184512" cy="1415169"/>
+                        <wp:effectExtent l="0" t="0" r="0" b="0"/>
+                        <wp:docPr id="77570672" name="Picture 1" descr="A frog on a tile floor&#10;&#10;Description automatically generated"/>
+                        <wp:cNvGraphicFramePr>
+                          <a:graphicFrameLocks xmlns:a="http://schemas.openxmlformats.org/drawingml/2006/main" noChangeAspect="1"/>
+                        </wp:cNvGraphicFramePr>
+                        <a:graphic xmlns:a="http://schemas.openxmlformats.org/drawingml/2006/main">
+                          <a:graphicData uri="http://schemas.openxmlformats.org/drawingml/2006/picture">
+                            <pic:pic xmlns:pic="http://schemas.openxmlformats.org/drawingml/2006/picture">
+                              <pic:nvPicPr>
+                                <pic:cNvPr id="77570672" name="Picture 1" descr="A frog on a tile floor&#10;&#10;Description automatically generated"/>
+                                <pic:cNvPicPr/>
+                              </pic:nvPicPr>
+                              <pic:blipFill>
+                                <a:blip r:embed="rId8"/>
+                                <a:stretch>
+                                  <a:fillRect/>
+                                </a:stretch>
+                              </pic:blipFill>
+                              <pic:spPr>
+                                <a:xfrm>
+                                  <a:off x="0" y="0"/>
+                                  <a:ext cx="3231108" cy="1435876"/>
+                                </a:xfrm>
+                                <a:prstGeom prst="rect">
+                                  <a:avLst/>
+                                </a:prstGeom>
+                              </pic:spPr>
+                            </pic:pic>
+                          </a:graphicData>
+                        </a:graphic>
+                      </wp:inline>
+                    </w:drawing>
+                  </w:r>
+                </w:p>
+              </w:txbxContent>
+            </v:textbox>
+          </v:shape>
+        </w:pict>
+      </w:r>
+    </w:p>
+    <w:p>
+      <w:pPr>
+        <w:rPr>
+          <w:b/>
+          <w:bCs/>
+          <w:sz w:val="20"/>
+          <w:szCs w:val="20"/>
+        </w:rPr>
+      </w:pPr>
+      <w:r>
+        <w:rPr>
+          <w:noProof/>
+          <w:sz w:val="20"/>
+          <w:szCs w:val="20"/>
+          <w:u w:val="single"/>
+        </w:rPr>
+        <w:pict w14:anchorId="64953116">
+          <v:shape id="_x0000_s1049" type="#_x0000_t202" style="position:absolute;margin-left:282pt;margin-top:120.1pt;width:226.75pt;height:35.25pt;z-index:251672576">
+            <v:stroke opacity="0"/>
+            <v:textbox style="mso-next-textbox:#_x0000_s1049">
+              <w:txbxContent>
+                <w:p>
+                  <w:pPr>
+                    <w:rPr>
+                      <w:sz w:val="20"/>
+                      <w:szCs w:val="20"/>
+                    </w:rPr>
+                  </w:pPr>
+                  <w:r>
+                    <w:rPr>
+                      <w:noProof/>
+                      <w:sz w:val="20"/>
+                      <w:szCs w:val="20"/>
+                      <w:u w:val="single"/>
+                    </w:rPr>
+                    <w:t xml:space="preserve">Figure </w:t>
+                  </w:r>
+                  <w:r>
+                    <w:rPr>
+                      <w:noProof/>
+                      <w:sz w:val="20"/>
+                      <w:szCs w:val="20"/>
+                      <w:u w:val="single"/>
+                    </w:rPr>
+                    <w:t>4</w:t>
+                  </w:r>
+                  <w:r>
+                    <w:rPr>
+                      <w:noProof/>
+                      <w:sz w:val="20"/>
+                      <w:szCs w:val="20"/>
+                      <w:u w:val="single"/>
+                    </w:rPr>
+                    <w:t>:</w:t>
+                  </w:r>
+                  <w:r>
+                    <w:rPr>
+                      <w:noProof/>
+                      <w:sz w:val="20"/>
+                      <w:szCs w:val="20"/>
+                    </w:rPr>
+                    <w:t xml:space="preserve"> </w:t>
+                  </w:r>
+                  <w:r>
+                    <w:rPr>
+                      <w:sz w:val="20"/>
+                      <w:szCs w:val="20"/>
+                    </w:rPr>
+                    <w:t xml:space="preserve">Beginning position </w:t>
+                  </w:r>
+                  <w:r>
+                    <w:rPr>
+                      <w:sz w:val="20"/>
+                      <w:szCs w:val="20"/>
+                    </w:rPr>
+                    <w:t>from low perspective.</w:t>
+                  </w:r>
+                </w:p>
+              </w:txbxContent>
+            </v:textbox>
+          </v:shape>
+        </w:pict>
+      </w:r>
+      <w:r>
+        <w:rPr>
+          <w:noProof/>
+          <w:sz w:val="20"/>
+          <w:szCs w:val="20"/>
+          <w:u w:val="single"/>
+        </w:rPr>
+        <w:pict w14:anchorId="64953116">
+          <v:shape id="_x0000_s1048" type="#_x0000_t202" style="position:absolute;margin-left:.6pt;margin-top:123.7pt;width:226.75pt;height:35.25pt;z-index:251671552">
+            <v:stroke opacity="0"/>
+            <v:textbox style="mso-next-textbox:#_x0000_s1048">
+              <w:txbxContent>
+                <w:p>
+                  <w:pPr>
+                    <w:rPr>
+                      <w:sz w:val="20"/>
+                      <w:szCs w:val="20"/>
+                    </w:rPr>
+                  </w:pPr>
+                  <w:r>
+                    <w:rPr>
+                      <w:noProof/>
+                      <w:sz w:val="20"/>
+                      <w:szCs w:val="20"/>
+                      <w:u w:val="single"/>
+                    </w:rPr>
+                    <w:t xml:space="preserve">Figure </w:t>
+                  </w:r>
+                  <w:r>
+                    <w:rPr>
+                      <w:noProof/>
+                      <w:sz w:val="20"/>
+                      <w:szCs w:val="20"/>
+                      <w:u w:val="single"/>
+                    </w:rPr>
+                    <w:t>3</w:t>
+                  </w:r>
+                  <w:r>
+                    <w:rPr>
+                      <w:noProof/>
+                      <w:sz w:val="20"/>
+                      <w:szCs w:val="20"/>
+                      <w:u w:val="single"/>
+                    </w:rPr>
+                    <w:t>:</w:t>
+                  </w:r>
+                  <w:r>
+                    <w:rPr>
+                      <w:noProof/>
+                      <w:sz w:val="20"/>
+                      <w:szCs w:val="20"/>
+                    </w:rPr>
+                    <w:t xml:space="preserve"> </w:t>
+                  </w:r>
+                  <w:r>
+                    <w:rPr>
+                      <w:sz w:val="20"/>
+                      <w:szCs w:val="20"/>
+                    </w:rPr>
+                    <w:t xml:space="preserve">Beginning position </w:t>
+                  </w:r>
+                  <w:r>
+                    <w:rPr>
+                      <w:sz w:val="20"/>
+                      <w:szCs w:val="20"/>
+                    </w:rPr>
+                    <w:t>with axes – perspective two.</w:t>
+                  </w:r>
+                </w:p>
+              </w:txbxContent>
+            </v:textbox>
+          </v:shape>
+        </w:pict>
+      </w:r>
+      <w:r>
+        <w:rPr>
+          <w:noProof/>
+        </w:rPr>
         <w:drawing>
-          <wp:inline distT="0" distB="0" distL="0" distR="0" wp14:anchorId="4B18947C" wp14:editId="5768DE53">
-            <wp:extent cx="3004458" cy="2667440"/>
+          <wp:inline distT="0" distB="0" distL="0" distR="0" wp14:anchorId="4B53D5C7" wp14:editId="14434AA7">
+            <wp:extent cx="2871078" cy="1461600"/>
             <wp:effectExtent l="0" t="0" r="0" b="0"/>
-            <wp:docPr id="1344175450" name="Picture 1" descr="A cartoon of a crocodile on a grid&#10;&#10;Description automatically generated"/>
+            <wp:docPr id="415893671" name="Picture 1"/>
             <wp:cNvGraphicFramePr>
               <a:graphicFrameLocks xmlns:a="http://schemas.openxmlformats.org/drawingml/2006/main" noChangeAspect="1"/>
             </wp:cNvGraphicFramePr>
@@ -284,11 +663,11 @@
               <a:graphicData uri="http://schemas.openxmlformats.org/drawingml/2006/picture">
                 <pic:pic xmlns:pic="http://schemas.openxmlformats.org/drawingml/2006/picture">
                   <pic:nvPicPr>
-                    <pic:cNvPr id="1344175450" name="Picture 1" descr="A cartoon of a crocodile on a grid&#10;&#10;Description automatically generated"/>
+                    <pic:cNvPr id="415893671" name=""/>
                     <pic:cNvPicPr/>
                   </pic:nvPicPr>
                   <pic:blipFill>
-                    <a:blip r:embed="rId6"/>
+                    <a:blip r:embed="rId9"/>
                     <a:stretch>
                       <a:fillRect/>
                     </a:stretch>
@@ -296,7 +675,7 @@
                   <pic:spPr>
                     <a:xfrm>
                       <a:off x="0" y="0"/>
-                      <a:ext cx="3011288" cy="2673504"/>
+                      <a:ext cx="2892708" cy="1472612"/>
                     </a:xfrm>
                     <a:prstGeom prst="rect">
                       <a:avLst/>
@@ -310,92 +689,9 @@
       </w:r>
       <w:r>
         <w:rPr>
-          <w:b/>
-          <w:bCs/>
-          <w:sz w:val="20"/>
-          <w:szCs w:val="20"/>
-        </w:rPr>
-        <w:drawing>
-          <wp:inline distT="0" distB="0" distL="0" distR="0" wp14:anchorId="1E42879B" wp14:editId="0FA37E37">
-            <wp:extent cx="3389450" cy="1828800"/>
-            <wp:effectExtent l="0" t="0" r="0" b="0"/>
-            <wp:docPr id="1973211849" name="Picture 1" descr="A cartoon of a bucket and a flag on a tile floor&#10;&#10;Description automatically generated"/>
-            <wp:cNvGraphicFramePr>
-              <a:graphicFrameLocks xmlns:a="http://schemas.openxmlformats.org/drawingml/2006/main" noChangeAspect="1"/>
-            </wp:cNvGraphicFramePr>
-            <a:graphic xmlns:a="http://schemas.openxmlformats.org/drawingml/2006/main">
-              <a:graphicData uri="http://schemas.openxmlformats.org/drawingml/2006/picture">
-                <pic:pic xmlns:pic="http://schemas.openxmlformats.org/drawingml/2006/picture">
-                  <pic:nvPicPr>
-                    <pic:cNvPr id="1973211849" name="Picture 1" descr="A cartoon of a bucket and a flag on a tile floor&#10;&#10;Description automatically generated"/>
-                    <pic:cNvPicPr/>
-                  </pic:nvPicPr>
-                  <pic:blipFill>
-                    <a:blip r:embed="rId7"/>
-                    <a:stretch>
-                      <a:fillRect/>
-                    </a:stretch>
-                  </pic:blipFill>
-                  <pic:spPr>
-                    <a:xfrm>
-                      <a:off x="0" y="0"/>
-                      <a:ext cx="3402116" cy="1835634"/>
-                    </a:xfrm>
-                    <a:prstGeom prst="rect">
-                      <a:avLst/>
-                    </a:prstGeom>
-                  </pic:spPr>
-                </pic:pic>
-              </a:graphicData>
-            </a:graphic>
-          </wp:inline>
-        </w:drawing>
-      </w:r>
-      <w:r>
-        <w:rPr>
           <w:noProof/>
         </w:rPr>
         <w:t xml:space="preserve"> </w:t>
-      </w:r>
-      <w:r>
-        <w:rPr>
-          <w:noProof/>
-        </w:rPr>
-        <w:drawing>
-          <wp:inline distT="0" distB="0" distL="0" distR="0" wp14:anchorId="5A8932CA" wp14:editId="3B82D4CA">
-            <wp:extent cx="3184512" cy="1415169"/>
-            <wp:effectExtent l="0" t="0" r="0" b="0"/>
-            <wp:docPr id="279878229" name="Picture 1" descr="A frog on a tile floor&#10;&#10;Description automatically generated"/>
-            <wp:cNvGraphicFramePr>
-              <a:graphicFrameLocks xmlns:a="http://schemas.openxmlformats.org/drawingml/2006/main" noChangeAspect="1"/>
-            </wp:cNvGraphicFramePr>
-            <a:graphic xmlns:a="http://schemas.openxmlformats.org/drawingml/2006/main">
-              <a:graphicData uri="http://schemas.openxmlformats.org/drawingml/2006/picture">
-                <pic:pic xmlns:pic="http://schemas.openxmlformats.org/drawingml/2006/picture">
-                  <pic:nvPicPr>
-                    <pic:cNvPr id="279878229" name="Picture 1" descr="A frog on a tile floor&#10;&#10;Description automatically generated"/>
-                    <pic:cNvPicPr/>
-                  </pic:nvPicPr>
-                  <pic:blipFill>
-                    <a:blip r:embed="rId8"/>
-                    <a:stretch>
-                      <a:fillRect/>
-                    </a:stretch>
-                  </pic:blipFill>
-                  <pic:spPr>
-                    <a:xfrm>
-                      <a:off x="0" y="0"/>
-                      <a:ext cx="3231108" cy="1435876"/>
-                    </a:xfrm>
-                    <a:prstGeom prst="rect">
-                      <a:avLst/>
-                    </a:prstGeom>
-                  </pic:spPr>
-                </pic:pic>
-              </a:graphicData>
-            </a:graphic>
-          </wp:inline>
-        </w:drawing>
       </w:r>
     </w:p>
     <w:p>
@@ -461,17 +757,46 @@
       </w:r>
       <w:r>
         <w:rPr>
-          <w:sz w:val="20"/>
-          <w:szCs w:val="20"/>
-        </w:rPr>
-        <w:t>make_rotation_x</w:t>
-      </w:r>
-      <w:r>
-        <w:rPr>
-          <w:sz w:val="20"/>
-          <w:szCs w:val="20"/>
-        </w:rPr>
-        <w:t>() function but this rotated the crocodile around the origin point (flag), which meant that it did not rotate in its place.</w:t>
+          <w:rFonts w:ascii="Courier New" w:hAnsi="Courier New" w:cs="Courier New"/>
+          <w:sz w:val="20"/>
+          <w:szCs w:val="20"/>
+        </w:rPr>
+        <w:t>make_rotation_x()</w:t>
+      </w:r>
+      <w:r>
+        <w:rPr>
+          <w:sz w:val="20"/>
+          <w:szCs w:val="20"/>
+        </w:rPr>
+        <w:t xml:space="preserve"> function but this rotated the crocodile around the origin point (flag), </w:t>
+      </w:r>
+      <w:r>
+        <w:rPr>
+          <w:sz w:val="20"/>
+          <w:szCs w:val="20"/>
+        </w:rPr>
+        <w:t>instead of</w:t>
+      </w:r>
+      <w:r>
+        <w:rPr>
+          <w:sz w:val="20"/>
+          <w:szCs w:val="20"/>
+        </w:rPr>
+        <w:t xml:space="preserve"> rotat</w:t>
+      </w:r>
+      <w:r>
+        <w:rPr>
+          <w:sz w:val="20"/>
+          <w:szCs w:val="20"/>
+        </w:rPr>
+        <w:t xml:space="preserve">ing </w:t>
+      </w:r>
+      <w:r>
+        <w:rPr>
+          <w:sz w:val="20"/>
+          <w:szCs w:val="20"/>
+        </w:rPr>
+        <w:t>in its place.</w:t>
       </w:r>
     </w:p>
     <w:p>
@@ -491,40 +816,113 @@
           <w:sz w:val="20"/>
           <w:szCs w:val="20"/>
         </w:rPr>
-        <w:t xml:space="preserve">As such, a new transformation function was created to rotate the object around a specified </w:t>
-      </w:r>
-      <w:proofErr w:type="gramStart"/>
-      <w:r>
-        <w:rPr>
-          <w:sz w:val="20"/>
-          <w:szCs w:val="20"/>
-        </w:rPr>
-        <w:t>point</w:t>
-      </w:r>
-      <w:proofErr w:type="gramEnd"/>
-    </w:p>
-    <w:p>
-      <w:pPr>
-        <w:rPr>
-          <w:sz w:val="20"/>
-          <w:szCs w:val="20"/>
-        </w:rPr>
-      </w:pPr>
-      <w:r>
-        <w:rPr>
+        <w:t>As such, a new transformation function</w:t>
+      </w:r>
+      <w:r>
+        <w:rPr>
+          <w:rFonts w:ascii="Courier New" w:hAnsi="Courier New" w:cs="Courier New"/>
+          <w:sz w:val="20"/>
+          <w:szCs w:val="20"/>
+        </w:rPr>
+        <w:t xml:space="preserve"> </w:t>
+      </w:r>
+      <w:r>
+        <w:rPr>
+          <w:rFonts w:ascii="Courier New" w:hAnsi="Courier New" w:cs="Courier New"/>
+          <w:sz w:val="20"/>
+          <w:szCs w:val="20"/>
+        </w:rPr>
+        <w:t>make_rotation_</w:t>
+      </w:r>
+      <w:r>
+        <w:rPr>
+          <w:rFonts w:ascii="Courier New" w:hAnsi="Courier New" w:cs="Courier New"/>
+          <w:sz w:val="20"/>
+          <w:szCs w:val="20"/>
+        </w:rPr>
+        <w:t>around_point</w:t>
+      </w:r>
+      <w:r>
+        <w:rPr>
+          <w:rFonts w:ascii="Courier New" w:hAnsi="Courier New" w:cs="Courier New"/>
+          <w:sz w:val="20"/>
+          <w:szCs w:val="20"/>
+        </w:rPr>
+        <w:t>()</w:t>
+      </w:r>
+      <w:r>
+        <w:rPr>
+          <w:sz w:val="20"/>
+          <w:szCs w:val="20"/>
+        </w:rPr>
+        <w:t xml:space="preserve"> </w:t>
+      </w:r>
+      <w:r>
+        <w:rPr>
+          <w:sz w:val="20"/>
+          <w:szCs w:val="20"/>
+        </w:rPr>
+        <w:t xml:space="preserve"> was created to rotate the object around a specified point</w:t>
+      </w:r>
+      <w:r>
+        <w:rPr>
+          <w:sz w:val="20"/>
+          <w:szCs w:val="20"/>
+        </w:rPr>
+        <w:t>.</w:t>
+      </w:r>
+    </w:p>
+    <w:p>
+      <w:pPr>
+        <w:pStyle w:val="ListParagraph"/>
+        <w:numPr>
+          <w:ilvl w:val="0"/>
+          <w:numId w:val="3"/>
+        </w:numPr>
+        <w:rPr>
+          <w:sz w:val="20"/>
+          <w:szCs w:val="20"/>
+        </w:rPr>
+      </w:pPr>
+      <w:r>
+        <w:rPr>
+          <w:sz w:val="20"/>
+          <w:szCs w:val="20"/>
+        </w:rPr>
+        <w:t xml:space="preserve">The crocodile was then rotated 90 degrees about the x-axis </w:t>
+      </w:r>
+      <w:r>
+        <w:rPr>
+          <w:sz w:val="20"/>
+          <w:szCs w:val="20"/>
+        </w:rPr>
+        <w:t>.</w:t>
+      </w:r>
+    </w:p>
+    <w:p>
+      <w:pPr>
+        <w:pStyle w:val="ListParagraph"/>
+        <w:rPr>
+          <w:sz w:val="20"/>
+          <w:szCs w:val="20"/>
+        </w:rPr>
+      </w:pPr>
+      <w:r>
+        <w:rPr>
+          <w:noProof/>
           <w:sz w:val="20"/>
           <w:szCs w:val="20"/>
         </w:rPr>
         <w:drawing>
-          <wp:anchor distT="0" distB="0" distL="114300" distR="114300" simplePos="0" relativeHeight="251659264" behindDoc="0" locked="0" layoutInCell="1" allowOverlap="1" wp14:anchorId="5AD675F6" wp14:editId="4DB28389">
-            <wp:simplePos x="457200" y="1287624"/>
+          <wp:anchor distT="0" distB="0" distL="114300" distR="114300" simplePos="0" relativeHeight="251659264" behindDoc="0" locked="0" layoutInCell="1" allowOverlap="1" wp14:anchorId="5AD675F6" wp14:editId="1D9CA301">
+            <wp:simplePos x="0" y="0"/>
             <wp:positionH relativeFrom="column">
-              <wp:align>left</wp:align>
+              <wp:posOffset>1949</wp:posOffset>
             </wp:positionH>
             <wp:positionV relativeFrom="paragraph">
-              <wp:align>top</wp:align>
+              <wp:posOffset>102870</wp:posOffset>
             </wp:positionV>
-            <wp:extent cx="3657600" cy="2598234"/>
+            <wp:extent cx="3568700" cy="2534920"/>
             <wp:effectExtent l="0" t="0" r="0" b="0"/>
             <wp:wrapSquare wrapText="bothSides"/>
             <wp:docPr id="1245427612" name="Picture 1"/>
@@ -539,7 +937,7 @@
                     <pic:cNvPicPr/>
                   </pic:nvPicPr>
                   <pic:blipFill>
-                    <a:blip r:embed="rId9">
+                    <a:blip r:embed="rId10">
                       <a:extLst>
                         <a:ext uri="{28A0092B-C50C-407E-A947-70E740481C1C}">
                           <a14:useLocalDpi xmlns:a14="http://schemas.microsoft.com/office/drawing/2010/main" val="0"/>
@@ -553,7 +951,7 @@
                   <pic:spPr>
                     <a:xfrm>
                       <a:off x="0" y="0"/>
-                      <a:ext cx="3657600" cy="2598234"/>
+                      <a:ext cx="3568700" cy="2534920"/>
                     </a:xfrm>
                     <a:prstGeom prst="rect">
                       <a:avLst/>
@@ -562,9 +960,96 @@
                 </pic:pic>
               </a:graphicData>
             </a:graphic>
+            <wp14:sizeRelH relativeFrom="margin">
+              <wp14:pctWidth>0</wp14:pctWidth>
+            </wp14:sizeRelH>
+            <wp14:sizeRelV relativeFrom="margin">
+              <wp14:pctHeight>0</wp14:pctHeight>
+            </wp14:sizeRelV>
           </wp:anchor>
         </w:drawing>
       </w:r>
+      <w:r>
+        <w:rPr>
+          <w:noProof/>
+          <w:sz w:val="20"/>
+          <w:szCs w:val="20"/>
+        </w:rPr>
+        <w:pict w14:anchorId="0F676097">
+          <v:shape id="_x0000_s1035" type="#_x0000_t202" style="position:absolute;left:0;text-align:left;margin-left:-7.95pt;margin-top:9.25pt;width:277.05pt;height:195.4pt;z-index:251660288;mso-position-horizontal-relative:text;mso-position-vertical-relative:text" filled="f">
+            <v:stroke opacity="0"/>
+            <v:textbox style="mso-next-textbox:#_x0000_s1035">
+              <w:txbxContent>
+                <w:p>
+                  <w:r>
+                    <w:rPr>
+                      <w:noProof/>
+                      <w:sz w:val="20"/>
+                      <w:szCs w:val="20"/>
+                    </w:rPr>
+                    <w:drawing>
+                      <wp:inline distT="0" distB="0" distL="0" distR="0" wp14:anchorId="3CF3B088" wp14:editId="2D84D98C">
+                        <wp:extent cx="3298146" cy="2294254"/>
+                        <wp:effectExtent l="0" t="0" r="0" b="0"/>
+                        <wp:docPr id="2076756561" name="Picture 2" descr="A screen shot of a computer program&#10;&#10;Description automatically generated"/>
+                        <wp:cNvGraphicFramePr>
+                          <a:graphicFrameLocks xmlns:a="http://schemas.openxmlformats.org/drawingml/2006/main" noChangeAspect="1"/>
+                        </wp:cNvGraphicFramePr>
+                        <a:graphic xmlns:a="http://schemas.openxmlformats.org/drawingml/2006/main">
+                          <a:graphicData uri="http://schemas.openxmlformats.org/drawingml/2006/picture">
+                            <pic:pic xmlns:pic="http://schemas.openxmlformats.org/drawingml/2006/picture">
+                              <pic:nvPicPr>
+                                <pic:cNvPr id="478617522" name="Picture 2" descr="A screen shot of a computer program&#10;&#10;Description automatically generated"/>
+                                <pic:cNvPicPr/>
+                              </pic:nvPicPr>
+                              <pic:blipFill rotWithShape="1">
+                                <a:blip r:embed="rId11" cstate="print">
+                                  <a:extLst>
+                                    <a:ext uri="{28A0092B-C50C-407E-A947-70E740481C1C}">
+                                      <a14:useLocalDpi xmlns:a14="http://schemas.microsoft.com/office/drawing/2010/main" val="0"/>
+                                    </a:ext>
+                                  </a:extLst>
+                                </a:blip>
+                                <a:srcRect l="6151" t="8916" r="6392" b="8772"/>
+                                <a:stretch/>
+                              </pic:blipFill>
+                              <pic:spPr bwMode="auto">
+                                <a:xfrm>
+                                  <a:off x="0" y="0"/>
+                                  <a:ext cx="3311173" cy="2303316"/>
+                                </a:xfrm>
+                                <a:prstGeom prst="rect">
+                                  <a:avLst/>
+                                </a:prstGeom>
+                                <a:ln>
+                                  <a:noFill/>
+                                </a:ln>
+                                <a:extLst>
+                                  <a:ext uri="{53640926-AAD7-44D8-BBD7-CCE9431645EC}">
+                                    <a14:shadowObscured xmlns:a14="http://schemas.microsoft.com/office/drawing/2010/main"/>
+                                  </a:ext>
+                                </a:extLst>
+                              </pic:spPr>
+                            </pic:pic>
+                          </a:graphicData>
+                        </a:graphic>
+                      </wp:inline>
+                    </w:drawing>
+                  </w:r>
+                </w:p>
+              </w:txbxContent>
+            </v:textbox>
+          </v:shape>
+        </w:pict>
+      </w:r>
+    </w:p>
+    <w:p>
+      <w:pPr>
+        <w:rPr>
+          <w:sz w:val="20"/>
+          <w:szCs w:val="20"/>
+        </w:rPr>
+      </w:pPr>
     </w:p>
     <w:p>
       <w:pPr>
@@ -651,6 +1136,72 @@
           <w:szCs w:val="20"/>
         </w:rPr>
       </w:pPr>
+      <w:r>
+        <w:rPr>
+          <w:noProof/>
+          <w:sz w:val="20"/>
+          <w:szCs w:val="20"/>
+        </w:rPr>
+        <w:pict w14:anchorId="64953116">
+          <v:shape id="_x0000_s1051" type="#_x0000_t202" style="position:absolute;margin-left:5.8pt;margin-top:19.65pt;width:247.05pt;height:35.25pt;z-index:251674624">
+            <v:stroke opacity="0"/>
+            <v:textbox style="mso-next-textbox:#_x0000_s1051">
+              <w:txbxContent>
+                <w:p>
+                  <w:pPr>
+                    <w:rPr>
+                      <w:sz w:val="20"/>
+                      <w:szCs w:val="20"/>
+                    </w:rPr>
+                  </w:pPr>
+                  <w:r>
+                    <w:rPr>
+                      <w:noProof/>
+                      <w:sz w:val="20"/>
+                      <w:szCs w:val="20"/>
+                      <w:u w:val="single"/>
+                    </w:rPr>
+                    <w:t xml:space="preserve">Figure </w:t>
+                  </w:r>
+                  <w:r>
+                    <w:rPr>
+                      <w:noProof/>
+                      <w:sz w:val="20"/>
+                      <w:szCs w:val="20"/>
+                      <w:u w:val="single"/>
+                    </w:rPr>
+                    <w:t>6</w:t>
+                  </w:r>
+                  <w:r>
+                    <w:rPr>
+                      <w:noProof/>
+                      <w:sz w:val="20"/>
+                      <w:szCs w:val="20"/>
+                      <w:u w:val="single"/>
+                    </w:rPr>
+                    <w:t>:</w:t>
+                  </w:r>
+                  <w:r>
+                    <w:rPr>
+                      <w:noProof/>
+                      <w:sz w:val="20"/>
+                      <w:szCs w:val="20"/>
+                    </w:rPr>
+                    <w:t xml:space="preserve"> </w:t>
+                  </w:r>
+                  <w:r>
+                    <w:rPr>
+                      <w:sz w:val="20"/>
+                      <w:szCs w:val="20"/>
+                    </w:rPr>
+                    <w:t xml:space="preserve">Function code for rotating around point. </w:t>
+                  </w:r>
+                </w:p>
+              </w:txbxContent>
+            </v:textbox>
+          </v:shape>
+        </w:pict>
+      </w:r>
     </w:p>
     <w:p>
       <w:pPr>
@@ -662,6 +1213,86 @@
           <w:szCs w:val="20"/>
         </w:rPr>
       </w:pPr>
+      <w:r>
+        <w:rPr>
+          <w:noProof/>
+          <w:sz w:val="20"/>
+          <w:szCs w:val="20"/>
+        </w:rPr>
+        <w:pict w14:anchorId="64953116">
+          <v:shape id="_x0000_s1050" type="#_x0000_t202" style="position:absolute;margin-left:-289.2pt;margin-top:9.4pt;width:272.05pt;height:35.25pt;z-index:251673600">
+            <v:stroke opacity="0"/>
+            <v:textbox style="mso-next-textbox:#_x0000_s1050">
+              <w:txbxContent>
+                <w:p>
+                  <w:pPr>
+                    <w:rPr>
+                      <w:sz w:val="20"/>
+                      <w:szCs w:val="20"/>
+                    </w:rPr>
+                  </w:pPr>
+                  <w:r>
+                    <w:rPr>
+                      <w:noProof/>
+                      <w:sz w:val="20"/>
+                      <w:szCs w:val="20"/>
+                      <w:u w:val="single"/>
+                    </w:rPr>
+                    <w:t xml:space="preserve">Figure </w:t>
+                  </w:r>
+                  <w:r>
+                    <w:rPr>
+                      <w:noProof/>
+                      <w:sz w:val="20"/>
+                      <w:szCs w:val="20"/>
+                      <w:u w:val="single"/>
+                    </w:rPr>
+                    <w:t>5</w:t>
+                  </w:r>
+                  <w:r>
+                    <w:rPr>
+                      <w:noProof/>
+                      <w:sz w:val="20"/>
+                      <w:szCs w:val="20"/>
+                      <w:u w:val="single"/>
+                    </w:rPr>
+                    <w:t>:</w:t>
+                  </w:r>
+                  <w:r>
+                    <w:rPr>
+                      <w:noProof/>
+                      <w:sz w:val="20"/>
+                      <w:szCs w:val="20"/>
+                    </w:rPr>
+                    <w:t xml:space="preserve"> </w:t>
+                  </w:r>
+                  <w:r>
+                    <w:rPr>
+                      <w:sz w:val="20"/>
+                      <w:szCs w:val="20"/>
+                    </w:rPr>
+                    <w:t>Crocodile rotation attempt without rotating around point</w:t>
+                  </w:r>
+                  <w:r>
+                    <w:rPr>
+                      <w:sz w:val="20"/>
+                      <w:szCs w:val="20"/>
+                    </w:rPr>
+                    <w:t>, with original position marketed</w:t>
+                  </w:r>
+                  <w:r>
+                    <w:rPr>
+                      <w:sz w:val="20"/>
+                      <w:szCs w:val="20"/>
+                    </w:rPr>
+                    <w:t xml:space="preserve">. </w:t>
+                  </w:r>
+                </w:p>
+              </w:txbxContent>
+            </v:textbox>
+          </v:shape>
+        </w:pict>
+      </w:r>
     </w:p>
     <w:p>
       <w:pPr>
@@ -684,17 +1315,157 @@
           <w:szCs w:val="20"/>
         </w:rPr>
       </w:pPr>
-      <w:r>
+    </w:p>
+    <w:p>
+      <w:pPr>
+        <w:tabs>
+          <w:tab w:val="center" w:pos="2263"/>
+        </w:tabs>
         <w:rPr>
           <w:noProof/>
+        </w:rPr>
+      </w:pPr>
+      <w:r>
+        <w:rPr>
+          <w:noProof/>
+        </w:rPr>
+        <w:pict w14:anchorId="64953116">
+          <v:shape id="_x0000_s1053" type="#_x0000_t202" style="position:absolute;margin-left:283.3pt;margin-top:173.25pt;width:239.35pt;height:36.85pt;z-index:251676672">
+            <v:stroke opacity="0"/>
+            <v:textbox style="mso-next-textbox:#_x0000_s1053">
+              <w:txbxContent>
+                <w:p>
+                  <w:pPr>
+                    <w:rPr>
+                      <w:sz w:val="20"/>
+                      <w:szCs w:val="20"/>
+                    </w:rPr>
+                  </w:pPr>
+                  <w:r>
+                    <w:rPr>
+                      <w:noProof/>
+                      <w:sz w:val="20"/>
+                      <w:szCs w:val="20"/>
+                      <w:u w:val="single"/>
+                    </w:rPr>
+                    <w:t xml:space="preserve">Figure </w:t>
+                  </w:r>
+                  <w:r>
+                    <w:rPr>
+                      <w:noProof/>
+                      <w:sz w:val="20"/>
+                      <w:szCs w:val="20"/>
+                      <w:u w:val="single"/>
+                    </w:rPr>
+                    <w:t>8</w:t>
+                  </w:r>
+                  <w:r>
+                    <w:rPr>
+                      <w:noProof/>
+                      <w:sz w:val="20"/>
+                      <w:szCs w:val="20"/>
+                      <w:u w:val="single"/>
+                    </w:rPr>
+                    <w:t>:</w:t>
+                  </w:r>
+                  <w:r>
+                    <w:rPr>
+                      <w:noProof/>
+                      <w:sz w:val="20"/>
+                      <w:szCs w:val="20"/>
+                    </w:rPr>
+                    <w:t xml:space="preserve"> </w:t>
+                  </w:r>
+                  <w:r>
+                    <w:rPr>
+                      <w:sz w:val="20"/>
+                      <w:szCs w:val="20"/>
+                    </w:rPr>
+                    <w:t xml:space="preserve">Crocodile rotation, rotating around point – perspective two. </w:t>
+                  </w:r>
+                </w:p>
+              </w:txbxContent>
+            </v:textbox>
+          </v:shape>
+        </w:pict>
+      </w:r>
+      <w:r>
+        <w:rPr>
+          <w:noProof/>
+          <w:sz w:val="20"/>
+          <w:szCs w:val="20"/>
+        </w:rPr>
+        <w:pict w14:anchorId="64953116">
+          <v:shape id="_x0000_s1052" type="#_x0000_t202" style="position:absolute;margin-left:.95pt;margin-top:170.3pt;width:272.05pt;height:35.25pt;z-index:251675648">
+            <v:stroke opacity="0"/>
+            <v:textbox style="mso-next-textbox:#_x0000_s1052">
+              <w:txbxContent>
+                <w:p>
+                  <w:pPr>
+                    <w:rPr>
+                      <w:sz w:val="20"/>
+                      <w:szCs w:val="20"/>
+                    </w:rPr>
+                  </w:pPr>
+                  <w:r>
+                    <w:rPr>
+                      <w:noProof/>
+                      <w:sz w:val="20"/>
+                      <w:szCs w:val="20"/>
+                      <w:u w:val="single"/>
+                    </w:rPr>
+                    <w:t xml:space="preserve">Figure </w:t>
+                  </w:r>
+                  <w:r>
+                    <w:rPr>
+                      <w:noProof/>
+                      <w:sz w:val="20"/>
+                      <w:szCs w:val="20"/>
+                      <w:u w:val="single"/>
+                    </w:rPr>
+                    <w:t>7</w:t>
+                  </w:r>
+                  <w:r>
+                    <w:rPr>
+                      <w:noProof/>
+                      <w:sz w:val="20"/>
+                      <w:szCs w:val="20"/>
+                      <w:u w:val="single"/>
+                    </w:rPr>
+                    <w:t>:</w:t>
+                  </w:r>
+                  <w:r>
+                    <w:rPr>
+                      <w:noProof/>
+                      <w:sz w:val="20"/>
+                      <w:szCs w:val="20"/>
+                    </w:rPr>
+                    <w:t xml:space="preserve"> </w:t>
+                  </w:r>
+                  <w:r>
+                    <w:rPr>
+                      <w:sz w:val="20"/>
+                      <w:szCs w:val="20"/>
+                    </w:rPr>
+                    <w:t xml:space="preserve">Crocodile rotation, rotating around point – perspective one. </w:t>
+                  </w:r>
+                </w:p>
+              </w:txbxContent>
+            </v:textbox>
+          </v:shape>
+        </w:pict>
+      </w:r>
+      <w:r>
+        <w:rPr>
+          <w:noProof/>
           <w:sz w:val="20"/>
           <w:szCs w:val="20"/>
         </w:rPr>
         <w:drawing>
-          <wp:inline distT="0" distB="0" distL="0" distR="0" wp14:anchorId="4BE30A4D" wp14:editId="4B92ECCB">
-            <wp:extent cx="3377682" cy="2350103"/>
+          <wp:inline distT="0" distB="0" distL="0" distR="0" wp14:anchorId="24F150FB" wp14:editId="3AC50CBB">
+            <wp:extent cx="3531476" cy="2084603"/>
             <wp:effectExtent l="0" t="0" r="0" b="0"/>
-            <wp:docPr id="478617522" name="Picture 2" descr="A screen shot of a computer program&#10;&#10;Description automatically generated"/>
+            <wp:docPr id="535984439" name="Picture 1"/>
             <wp:cNvGraphicFramePr>
               <a:graphicFrameLocks xmlns:a="http://schemas.openxmlformats.org/drawingml/2006/main" noChangeAspect="1"/>
             </wp:cNvGraphicFramePr>
@@ -702,24 +1473,236 @@
               <a:graphicData uri="http://schemas.openxmlformats.org/drawingml/2006/picture">
                 <pic:pic xmlns:pic="http://schemas.openxmlformats.org/drawingml/2006/picture">
                   <pic:nvPicPr>
-                    <pic:cNvPr id="478617522" name="Picture 2" descr="A screen shot of a computer program&#10;&#10;Description automatically generated"/>
+                    <pic:cNvPr id="535984439" name=""/>
+                    <pic:cNvPicPr/>
+                  </pic:nvPicPr>
+                  <pic:blipFill>
+                    <a:blip r:embed="rId12"/>
+                    <a:stretch>
+                      <a:fillRect/>
+                    </a:stretch>
+                  </pic:blipFill>
+                  <pic:spPr>
+                    <a:xfrm>
+                      <a:off x="0" y="0"/>
+                      <a:ext cx="3546193" cy="2093290"/>
+                    </a:xfrm>
+                    <a:prstGeom prst="rect">
+                      <a:avLst/>
+                    </a:prstGeom>
+                  </pic:spPr>
+                </pic:pic>
+              </a:graphicData>
+            </a:graphic>
+          </wp:inline>
+        </w:drawing>
+      </w:r>
+      <w:r>
+        <w:rPr>
+          <w:noProof/>
+        </w:rPr>
+        <w:t xml:space="preserve"> </w:t>
+      </w:r>
+      <w:r>
+        <w:rPr>
+          <w:noProof/>
+          <w:sz w:val="20"/>
+          <w:szCs w:val="20"/>
+        </w:rPr>
+        <w:drawing>
+          <wp:inline distT="0" distB="0" distL="0" distR="0" wp14:anchorId="7D215DB7" wp14:editId="7FB31B7C">
+            <wp:extent cx="2907162" cy="2075512"/>
+            <wp:effectExtent l="0" t="0" r="0" b="0"/>
+            <wp:docPr id="113737189" name="Picture 1" descr="A green alligator on a tile floor&#10;&#10;Description automatically generated"/>
+            <wp:cNvGraphicFramePr>
+              <a:graphicFrameLocks xmlns:a="http://schemas.openxmlformats.org/drawingml/2006/main" noChangeAspect="1"/>
+            </wp:cNvGraphicFramePr>
+            <a:graphic xmlns:a="http://schemas.openxmlformats.org/drawingml/2006/main">
+              <a:graphicData uri="http://schemas.openxmlformats.org/drawingml/2006/picture">
+                <pic:pic xmlns:pic="http://schemas.openxmlformats.org/drawingml/2006/picture">
+                  <pic:nvPicPr>
+                    <pic:cNvPr id="113737189" name="Picture 1" descr="A green alligator on a tile floor&#10;&#10;Description automatically generated"/>
+                    <pic:cNvPicPr/>
+                  </pic:nvPicPr>
+                  <pic:blipFill>
+                    <a:blip r:embed="rId13"/>
+                    <a:stretch>
+                      <a:fillRect/>
+                    </a:stretch>
+                  </pic:blipFill>
+                  <pic:spPr>
+                    <a:xfrm>
+                      <a:off x="0" y="0"/>
+                      <a:ext cx="2916708" cy="2082327"/>
+                    </a:xfrm>
+                    <a:prstGeom prst="rect">
+                      <a:avLst/>
+                    </a:prstGeom>
+                  </pic:spPr>
+                </pic:pic>
+              </a:graphicData>
+            </a:graphic>
+          </wp:inline>
+        </w:drawing>
+      </w:r>
+    </w:p>
+    <w:p>
+      <w:pPr>
+        <w:tabs>
+          <w:tab w:val="center" w:pos="2263"/>
+        </w:tabs>
+        <w:jc w:val="center"/>
+        <w:rPr>
+          <w:noProof/>
+        </w:rPr>
+      </w:pPr>
+    </w:p>
+    <w:p>
+      <w:pPr>
+        <w:tabs>
+          <w:tab w:val="center" w:pos="2263"/>
+        </w:tabs>
+        <w:jc w:val="center"/>
+        <w:rPr>
+          <w:noProof/>
+        </w:rPr>
+      </w:pPr>
+    </w:p>
+    <w:p>
+      <w:pPr>
+        <w:tabs>
+          <w:tab w:val="center" w:pos="2263"/>
+        </w:tabs>
+        <w:jc w:val="center"/>
+        <w:rPr>
+          <w:noProof/>
+        </w:rPr>
+      </w:pPr>
+      <w:r>
+        <w:rPr>
+          <w:noProof/>
+          <w:sz w:val="20"/>
+          <w:szCs w:val="20"/>
+          <w:u w:val="single"/>
+        </w:rPr>
+        <w:pict w14:anchorId="64953116">
+          <v:shape id="_x0000_s1054" type="#_x0000_t202" style="position:absolute;left:0;text-align:left;margin-left:29.95pt;margin-top:103.8pt;width:467.25pt;height:23.15pt;z-index:251677696">
+            <v:stroke opacity="0"/>
+            <v:textbox style="mso-next-textbox:#_x0000_s1054">
+              <w:txbxContent>
+                <w:p>
+                  <w:pPr>
+                    <w:rPr>
+                      <w:sz w:val="20"/>
+                      <w:szCs w:val="20"/>
+                    </w:rPr>
+                  </w:pPr>
+                  <w:r>
+                    <w:rPr>
+                      <w:noProof/>
+                      <w:sz w:val="20"/>
+                      <w:szCs w:val="20"/>
+                      <w:u w:val="single"/>
+                    </w:rPr>
+                    <w:t xml:space="preserve">Figure </w:t>
+                  </w:r>
+                  <w:r>
+                    <w:rPr>
+                      <w:noProof/>
+                      <w:sz w:val="20"/>
+                      <w:szCs w:val="20"/>
+                      <w:u w:val="single"/>
+                    </w:rPr>
+                    <w:t>10</w:t>
+                  </w:r>
+                  <w:r>
+                    <w:rPr>
+                      <w:noProof/>
+                      <w:sz w:val="20"/>
+                      <w:szCs w:val="20"/>
+                      <w:u w:val="single"/>
+                    </w:rPr>
+                    <w:t>:</w:t>
+                  </w:r>
+                  <w:r>
+                    <w:rPr>
+                      <w:noProof/>
+                      <w:sz w:val="20"/>
+                      <w:szCs w:val="20"/>
+                    </w:rPr>
+                    <w:t xml:space="preserve"> Code </w:t>
+                  </w:r>
+                  <w:r>
+                    <w:rPr>
+                      <w:sz w:val="20"/>
+                      <w:szCs w:val="20"/>
+                    </w:rPr>
+                    <w:t xml:space="preserve">to rotate crocodile with the </w:t>
+                  </w:r>
+                  <w:r>
+                    <w:rPr>
+                      <w:sz w:val="20"/>
+                      <w:szCs w:val="20"/>
+                    </w:rPr>
+                    <w:t xml:space="preserve"> </w:t>
+                  </w:r>
+                  <w:r>
+                    <w:rPr>
+                      <w:rFonts w:ascii="Courier New" w:hAnsi="Courier New" w:cs="Courier New"/>
+                      <w:sz w:val="20"/>
+                      <w:szCs w:val="20"/>
+                    </w:rPr>
+                    <w:t>make_rotation_around_point()</w:t>
+                  </w:r>
+                  <w:r>
+                    <w:rPr>
+                      <w:sz w:val="20"/>
+                      <w:szCs w:val="20"/>
+                    </w:rPr>
+                    <w:t xml:space="preserve"> function.</w:t>
+                  </w:r>
+                </w:p>
+              </w:txbxContent>
+            </v:textbox>
+          </v:shape>
+        </w:pict>
+      </w:r>
+      <w:r>
+        <w:rPr>
+          <w:noProof/>
+          <w:sz w:val="20"/>
+          <w:szCs w:val="20"/>
+        </w:rPr>
+        <w:drawing>
+          <wp:inline distT="0" distB="0" distL="0" distR="0" wp14:anchorId="5CB5DCD7" wp14:editId="49BDA41E">
+            <wp:extent cx="5896304" cy="1254760"/>
+            <wp:effectExtent l="0" t="0" r="0" b="0"/>
+            <wp:docPr id="565748538" name="Picture 3" descr="A computer screen shot of a black screen&#10;&#10;Description automatically generated"/>
+            <wp:cNvGraphicFramePr>
+              <a:graphicFrameLocks xmlns:a="http://schemas.openxmlformats.org/drawingml/2006/main" noChangeAspect="1"/>
+            </wp:cNvGraphicFramePr>
+            <a:graphic xmlns:a="http://schemas.openxmlformats.org/drawingml/2006/main">
+              <a:graphicData uri="http://schemas.openxmlformats.org/drawingml/2006/picture">
+                <pic:pic xmlns:pic="http://schemas.openxmlformats.org/drawingml/2006/picture">
+                  <pic:nvPicPr>
+                    <pic:cNvPr id="565748538" name="Picture 3" descr="A computer screen shot of a black screen&#10;&#10;Description automatically generated"/>
                     <pic:cNvPicPr/>
                   </pic:nvPicPr>
                   <pic:blipFill rotWithShape="1">
-                    <a:blip r:embed="rId10" cstate="print">
+                    <a:blip r:embed="rId14" cstate="print">
                       <a:extLst>
                         <a:ext uri="{28A0092B-C50C-407E-A947-70E740481C1C}">
                           <a14:useLocalDpi xmlns:a14="http://schemas.microsoft.com/office/drawing/2010/main" val="0"/>
                         </a:ext>
                       </a:extLst>
                     </a:blip>
-                    <a:srcRect l="6151" t="8916" r="6392" b="8772"/>
+                    <a:srcRect l="5507" t="18820" r="5709" b="19731"/>
                     <a:stretch/>
                   </pic:blipFill>
                   <pic:spPr bwMode="auto">
                     <a:xfrm>
                       <a:off x="0" y="0"/>
-                      <a:ext cx="3387949" cy="2357247"/>
+                      <a:ext cx="5900524" cy="1255658"/>
                     </a:xfrm>
                     <a:prstGeom prst="rect">
                       <a:avLst/>
@@ -739,32 +1722,737 @@
           </wp:inline>
         </w:drawing>
       </w:r>
-      <w:r>
-        <w:rPr>
-          <w:sz w:val="20"/>
-          <w:szCs w:val="20"/>
-        </w:rPr>
-        <w:br w:type="textWrapping" w:clear="all"/>
-      </w:r>
-    </w:p>
-    <w:p>
-      <w:pPr>
+    </w:p>
+    <w:p>
+      <w:pPr>
+        <w:rPr>
+          <w:sz w:val="20"/>
+          <w:szCs w:val="20"/>
+          <w:u w:val="single"/>
+        </w:rPr>
+      </w:pPr>
+      <w:r>
+        <w:rPr>
+          <w:sz w:val="20"/>
+          <w:szCs w:val="20"/>
+          <w:u w:val="single"/>
+        </w:rPr>
+        <w:br w:type="page"/>
+      </w:r>
+    </w:p>
+    <w:p>
+      <w:pPr>
+        <w:tabs>
+          <w:tab w:val="center" w:pos="2263"/>
+        </w:tabs>
+        <w:rPr>
+          <w:sz w:val="20"/>
+          <w:szCs w:val="20"/>
+          <w:u w:val="single"/>
+        </w:rPr>
+      </w:pPr>
+      <w:r>
+        <w:rPr>
+          <w:sz w:val="20"/>
+          <w:szCs w:val="20"/>
+          <w:u w:val="single"/>
+        </w:rPr>
+        <w:lastRenderedPageBreak/>
+        <w:t>Translating the Wrench:</w:t>
+      </w:r>
+    </w:p>
+    <w:p>
+      <w:pPr>
+        <w:pStyle w:val="ListParagraph"/>
+        <w:numPr>
+          <w:ilvl w:val="0"/>
+          <w:numId w:val="3"/>
+        </w:numPr>
+        <w:tabs>
+          <w:tab w:val="center" w:pos="2263"/>
+        </w:tabs>
+        <w:rPr>
+          <w:sz w:val="20"/>
+          <w:szCs w:val="20"/>
+        </w:rPr>
+      </w:pPr>
+      <w:r>
+        <w:rPr>
+          <w:noProof/>
+          <w:sz w:val="20"/>
+          <w:szCs w:val="20"/>
+        </w:rPr>
+        <w:pict w14:anchorId="514C1793">
+          <v:shape id="_x0000_s1036" type="#_x0000_t202" style="position:absolute;left:0;text-align:left;margin-left:271.85pt;margin-top:15.65pt;width:251.15pt;height:183.6pt;z-index:251661312">
+            <v:stroke opacity="0"/>
+            <v:textbox>
+              <w:txbxContent>
+                <w:p>
+                  <w:r>
+                    <w:rPr>
+                      <w:noProof/>
+                      <w:sz w:val="20"/>
+                      <w:szCs w:val="20"/>
+                      <w:u w:val="single"/>
+                    </w:rPr>
+                    <w:drawing>
+                      <wp:inline distT="0" distB="0" distL="0" distR="0" wp14:anchorId="71AA9344" wp14:editId="059BBF65">
+                        <wp:extent cx="2455200" cy="1903214"/>
+                        <wp:effectExtent l="0" t="0" r="0" b="0"/>
+                        <wp:docPr id="1073805733" name="Picture 1" descr="A green alligator on a white grid with a pirate flag and a bucket of wood&#10;&#10;Description automatically generated"/>
+                        <wp:cNvGraphicFramePr>
+                          <a:graphicFrameLocks xmlns:a="http://schemas.openxmlformats.org/drawingml/2006/main" noChangeAspect="1"/>
+                        </wp:cNvGraphicFramePr>
+                        <a:graphic xmlns:a="http://schemas.openxmlformats.org/drawingml/2006/main">
+                          <a:graphicData uri="http://schemas.openxmlformats.org/drawingml/2006/picture">
+                            <pic:pic xmlns:pic="http://schemas.openxmlformats.org/drawingml/2006/picture">
+                              <pic:nvPicPr>
+                                <pic:cNvPr id="1073805733" name="Picture 1" descr="A green alligator on a white grid with a pirate flag and a bucket of wood&#10;&#10;Description automatically generated"/>
+                                <pic:cNvPicPr/>
+                              </pic:nvPicPr>
+                              <pic:blipFill>
+                                <a:blip r:embed="rId15"/>
+                                <a:stretch>
+                                  <a:fillRect/>
+                                </a:stretch>
+                              </pic:blipFill>
+                              <pic:spPr>
+                                <a:xfrm>
+                                  <a:off x="0" y="0"/>
+                                  <a:ext cx="2483701" cy="1925308"/>
+                                </a:xfrm>
+                                <a:prstGeom prst="rect">
+                                  <a:avLst/>
+                                </a:prstGeom>
+                              </pic:spPr>
+                            </pic:pic>
+                          </a:graphicData>
+                        </a:graphic>
+                      </wp:inline>
+                    </w:drawing>
+                  </w:r>
+                </w:p>
+              </w:txbxContent>
+            </v:textbox>
+          </v:shape>
+        </w:pict>
+      </w:r>
+      <w:r>
+        <w:rPr>
+          <w:sz w:val="20"/>
+          <w:szCs w:val="20"/>
+        </w:rPr>
+        <w:t>The wre</w:t>
+      </w:r>
+      <w:r>
+        <w:rPr>
+          <w:sz w:val="20"/>
+          <w:szCs w:val="20"/>
+        </w:rPr>
+        <w:t xml:space="preserve">nch was translated </w:t>
+      </w:r>
+      <w:r>
+        <w:rPr>
+          <w:sz w:val="20"/>
+          <w:szCs w:val="20"/>
+        </w:rPr>
+        <w:t xml:space="preserve">along the y-axis and x-axis, behind the flag post. </w:t>
+      </w:r>
+    </w:p>
+    <w:p>
+      <w:pPr>
+        <w:tabs>
+          <w:tab w:val="center" w:pos="2263"/>
+        </w:tabs>
+        <w:rPr>
+          <w:sz w:val="20"/>
+          <w:szCs w:val="20"/>
+          <w:u w:val="single"/>
+        </w:rPr>
+      </w:pPr>
+      <w:r>
+        <w:rPr>
+          <w:noProof/>
+          <w:sz w:val="20"/>
+          <w:szCs w:val="20"/>
+          <w:u w:val="single"/>
+        </w:rPr>
+        <w:pict w14:anchorId="64953116">
+          <v:shape id="_x0000_s1056" type="#_x0000_t202" style="position:absolute;margin-left:266.05pt;margin-top:155.25pt;width:246.9pt;height:35.25pt;z-index:251679744">
+            <v:stroke opacity="0"/>
+            <v:textbox style="mso-next-textbox:#_x0000_s1056">
+              <w:txbxContent>
+                <w:p>
+                  <w:pPr>
+                    <w:rPr>
+                      <w:sz w:val="20"/>
+                      <w:szCs w:val="20"/>
+                    </w:rPr>
+                  </w:pPr>
+                  <w:r>
+                    <w:rPr>
+                      <w:noProof/>
+                      <w:sz w:val="20"/>
+                      <w:szCs w:val="20"/>
+                      <w:u w:val="single"/>
+                    </w:rPr>
+                    <w:t xml:space="preserve">Figure </w:t>
+                  </w:r>
+                  <w:r>
+                    <w:rPr>
+                      <w:noProof/>
+                      <w:sz w:val="20"/>
+                      <w:szCs w:val="20"/>
+                      <w:u w:val="single"/>
+                    </w:rPr>
+                    <w:t>12</w:t>
+                  </w:r>
+                  <w:r>
+                    <w:rPr>
+                      <w:noProof/>
+                      <w:sz w:val="20"/>
+                      <w:szCs w:val="20"/>
+                      <w:u w:val="single"/>
+                    </w:rPr>
+                    <w:t>:</w:t>
+                  </w:r>
+                  <w:r>
+                    <w:rPr>
+                      <w:noProof/>
+                      <w:sz w:val="20"/>
+                      <w:szCs w:val="20"/>
+                    </w:rPr>
+                    <w:t xml:space="preserve"> </w:t>
+                  </w:r>
+                  <w:r>
+                    <w:rPr>
+                      <w:sz w:val="20"/>
+                      <w:szCs w:val="20"/>
+                    </w:rPr>
+                    <w:t xml:space="preserve">Translating the wrench – perspective two. </w:t>
+                  </w:r>
+                </w:p>
+              </w:txbxContent>
+            </v:textbox>
+          </v:shape>
+        </w:pict>
+      </w:r>
+      <w:r>
+        <w:rPr>
+          <w:noProof/>
+          <w:sz w:val="20"/>
+          <w:szCs w:val="20"/>
+          <w:u w:val="single"/>
+        </w:rPr>
+        <w:pict w14:anchorId="64953116">
+          <v:shape id="_x0000_s1055" type="#_x0000_t202" style="position:absolute;margin-left:.8pt;margin-top:150.8pt;width:226.75pt;height:35.25pt;z-index:251678720">
+            <v:stroke opacity="0"/>
+            <v:textbox style="mso-next-textbox:#_x0000_s1055">
+              <w:txbxContent>
+                <w:p>
+                  <w:pPr>
+                    <w:rPr>
+                      <w:sz w:val="20"/>
+                      <w:szCs w:val="20"/>
+                    </w:rPr>
+                  </w:pPr>
+                  <w:r>
+                    <w:rPr>
+                      <w:noProof/>
+                      <w:sz w:val="20"/>
+                      <w:szCs w:val="20"/>
+                      <w:u w:val="single"/>
+                    </w:rPr>
+                    <w:t xml:space="preserve">Figure </w:t>
+                  </w:r>
+                  <w:r>
+                    <w:rPr>
+                      <w:noProof/>
+                      <w:sz w:val="20"/>
+                      <w:szCs w:val="20"/>
+                      <w:u w:val="single"/>
+                    </w:rPr>
+                    <w:t>11</w:t>
+                  </w:r>
+                  <w:r>
+                    <w:rPr>
+                      <w:noProof/>
+                      <w:sz w:val="20"/>
+                      <w:szCs w:val="20"/>
+                      <w:u w:val="single"/>
+                    </w:rPr>
+                    <w:t>:</w:t>
+                  </w:r>
+                  <w:r>
+                    <w:rPr>
+                      <w:noProof/>
+                      <w:sz w:val="20"/>
+                      <w:szCs w:val="20"/>
+                    </w:rPr>
+                    <w:t xml:space="preserve"> </w:t>
+                  </w:r>
+                  <w:r>
+                    <w:rPr>
+                      <w:sz w:val="20"/>
+                      <w:szCs w:val="20"/>
+                    </w:rPr>
+                    <w:t xml:space="preserve">Translating the wrench with original position marked – perspective one. </w:t>
+                  </w:r>
+                </w:p>
+              </w:txbxContent>
+            </v:textbox>
+          </v:shape>
+        </w:pict>
+      </w:r>
+      <w:r>
+        <w:rPr>
+          <w:noProof/>
+          <w:sz w:val="20"/>
+          <w:szCs w:val="20"/>
+          <w:u w:val="single"/>
+        </w:rPr>
+        <w:drawing>
+          <wp:inline distT="0" distB="0" distL="0" distR="0" wp14:anchorId="0548C6F5" wp14:editId="5CDA9B85">
+            <wp:extent cx="2963886" cy="1884642"/>
+            <wp:effectExtent l="0" t="0" r="0" b="0"/>
+            <wp:docPr id="1876617527" name="Picture 1"/>
+            <wp:cNvGraphicFramePr>
+              <a:graphicFrameLocks xmlns:a="http://schemas.openxmlformats.org/drawingml/2006/main" noChangeAspect="1"/>
+            </wp:cNvGraphicFramePr>
+            <a:graphic xmlns:a="http://schemas.openxmlformats.org/drawingml/2006/main">
+              <a:graphicData uri="http://schemas.openxmlformats.org/drawingml/2006/picture">
+                <pic:pic xmlns:pic="http://schemas.openxmlformats.org/drawingml/2006/picture">
+                  <pic:nvPicPr>
+                    <pic:cNvPr id="1876617527" name=""/>
+                    <pic:cNvPicPr/>
+                  </pic:nvPicPr>
+                  <pic:blipFill>
+                    <a:blip r:embed="rId16"/>
+                    <a:stretch>
+                      <a:fillRect/>
+                    </a:stretch>
+                  </pic:blipFill>
+                  <pic:spPr>
+                    <a:xfrm>
+                      <a:off x="0" y="0"/>
+                      <a:ext cx="2969573" cy="1888258"/>
+                    </a:xfrm>
+                    <a:prstGeom prst="rect">
+                      <a:avLst/>
+                    </a:prstGeom>
+                  </pic:spPr>
+                </pic:pic>
+              </a:graphicData>
+            </a:graphic>
+          </wp:inline>
+        </w:drawing>
+      </w:r>
+    </w:p>
+    <w:p>
+      <w:pPr>
+        <w:tabs>
+          <w:tab w:val="center" w:pos="2263"/>
+        </w:tabs>
+        <w:rPr>
+          <w:sz w:val="20"/>
+          <w:szCs w:val="20"/>
+          <w:u w:val="single"/>
+        </w:rPr>
+      </w:pPr>
+    </w:p>
+    <w:p>
+      <w:pPr>
+        <w:tabs>
+          <w:tab w:val="center" w:pos="2263"/>
+        </w:tabs>
+        <w:rPr>
+          <w:sz w:val="20"/>
+          <w:szCs w:val="20"/>
+          <w:u w:val="single"/>
+        </w:rPr>
+      </w:pPr>
+    </w:p>
+    <w:p>
+      <w:pPr>
+        <w:tabs>
+          <w:tab w:val="center" w:pos="2263"/>
+        </w:tabs>
+        <w:rPr>
+          <w:sz w:val="20"/>
+          <w:szCs w:val="20"/>
+          <w:u w:val="single"/>
+        </w:rPr>
+      </w:pPr>
+      <w:r>
+        <w:rPr>
+          <w:sz w:val="20"/>
+          <w:szCs w:val="20"/>
+          <w:u w:val="single"/>
+        </w:rPr>
+        <w:t>Scaling and Rotating the House:</w:t>
+      </w:r>
+    </w:p>
+    <w:p>
+      <w:pPr>
+        <w:pStyle w:val="ListParagraph"/>
+        <w:numPr>
+          <w:ilvl w:val="0"/>
+          <w:numId w:val="3"/>
+        </w:numPr>
+        <w:tabs>
+          <w:tab w:val="center" w:pos="2263"/>
+        </w:tabs>
+        <w:rPr>
+          <w:sz w:val="20"/>
+          <w:szCs w:val="20"/>
+          <w:u w:val="single"/>
+        </w:rPr>
+      </w:pPr>
+      <w:r>
+        <w:rPr>
+          <w:sz w:val="20"/>
+          <w:szCs w:val="20"/>
+        </w:rPr>
+        <w:t>Scaled up the house by a factor of 5</w:t>
+      </w:r>
+      <w:r>
+        <w:rPr>
+          <w:sz w:val="20"/>
+          <w:szCs w:val="20"/>
+        </w:rPr>
+        <w:t>.</w:t>
+      </w:r>
+    </w:p>
+    <w:p>
+      <w:pPr>
+        <w:pStyle w:val="ListParagraph"/>
+        <w:numPr>
+          <w:ilvl w:val="0"/>
+          <w:numId w:val="3"/>
+        </w:numPr>
+        <w:tabs>
+          <w:tab w:val="center" w:pos="2263"/>
+        </w:tabs>
+        <w:rPr>
+          <w:sz w:val="20"/>
+          <w:szCs w:val="20"/>
+          <w:u w:val="single"/>
+        </w:rPr>
+      </w:pPr>
+      <w:r>
+        <w:rPr>
+          <w:noProof/>
+          <w:sz w:val="20"/>
+          <w:szCs w:val="20"/>
+          <w:u w:val="single"/>
+        </w:rPr>
+        <w:pict w14:anchorId="514C1793">
+          <v:shape id="_x0000_s1037" type="#_x0000_t202" style="position:absolute;left:0;text-align:left;margin-left:262.75pt;margin-top:17.45pt;width:263.65pt;height:169.3pt;z-index:251662336">
+            <v:stroke opacity="0"/>
+            <v:textbox>
+              <w:txbxContent>
+                <w:p>
+                  <w:r>
+                    <w:rPr>
+                      <w:noProof/>
+                      <w:sz w:val="20"/>
+                      <w:szCs w:val="20"/>
+                      <w:u w:val="single"/>
+                    </w:rPr>
+                    <w:drawing>
+                      <wp:inline distT="0" distB="0" distL="0" distR="0" wp14:anchorId="381BDF88" wp14:editId="7D63DA8C">
+                        <wp:extent cx="3110550" cy="1850400"/>
+                        <wp:effectExtent l="0" t="0" r="0" b="0"/>
+                        <wp:docPr id="112851646" name="Picture 1" descr="A green alligator on a tile floor&#10;&#10;Description automatically generated"/>
+                        <wp:cNvGraphicFramePr>
+                          <a:graphicFrameLocks xmlns:a="http://schemas.openxmlformats.org/drawingml/2006/main" noChangeAspect="1"/>
+                        </wp:cNvGraphicFramePr>
+                        <a:graphic xmlns:a="http://schemas.openxmlformats.org/drawingml/2006/main">
+                          <a:graphicData uri="http://schemas.openxmlformats.org/drawingml/2006/picture">
+                            <pic:pic xmlns:pic="http://schemas.openxmlformats.org/drawingml/2006/picture">
+                              <pic:nvPicPr>
+                                <pic:cNvPr id="112851646" name="Picture 1" descr="A green alligator on a tile floor&#10;&#10;Description automatically generated"/>
+                                <pic:cNvPicPr/>
+                              </pic:nvPicPr>
+                              <pic:blipFill>
+                                <a:blip r:embed="rId17"/>
+                                <a:stretch>
+                                  <a:fillRect/>
+                                </a:stretch>
+                              </pic:blipFill>
+                              <pic:spPr>
+                                <a:xfrm>
+                                  <a:off x="0" y="0"/>
+                                  <a:ext cx="3121693" cy="1857029"/>
+                                </a:xfrm>
+                                <a:prstGeom prst="rect">
+                                  <a:avLst/>
+                                </a:prstGeom>
+                              </pic:spPr>
+                            </pic:pic>
+                          </a:graphicData>
+                        </a:graphic>
+                      </wp:inline>
+                    </w:drawing>
+                  </w:r>
+                </w:p>
+              </w:txbxContent>
+            </v:textbox>
+          </v:shape>
+        </w:pict>
+      </w:r>
+      <w:r>
+        <w:rPr>
+          <w:sz w:val="20"/>
+          <w:szCs w:val="20"/>
+        </w:rPr>
+        <w:t xml:space="preserve">Rotated the house about </w:t>
+      </w:r>
+      <w:r>
+        <w:rPr>
+          <w:sz w:val="20"/>
+          <w:szCs w:val="20"/>
+        </w:rPr>
+        <w:t xml:space="preserve">z-axis </w:t>
+      </w:r>
+      <w:r>
+        <w:rPr>
+          <w:sz w:val="20"/>
+          <w:szCs w:val="20"/>
+        </w:rPr>
+        <w:t xml:space="preserve">using the new </w:t>
+      </w:r>
+      <w:r>
+        <w:rPr>
+          <w:rFonts w:ascii="Courier New" w:hAnsi="Courier New" w:cs="Courier New"/>
+          <w:sz w:val="20"/>
+          <w:szCs w:val="20"/>
+        </w:rPr>
+        <w:t>make_rotation_</w:t>
+      </w:r>
+      <w:r>
+        <w:rPr>
+          <w:rFonts w:ascii="Courier New" w:hAnsi="Courier New" w:cs="Courier New"/>
+          <w:sz w:val="20"/>
+          <w:szCs w:val="20"/>
+        </w:rPr>
+        <w:t>around_point</w:t>
+      </w:r>
+      <w:r>
+        <w:rPr>
+          <w:rFonts w:ascii="Courier New" w:hAnsi="Courier New" w:cs="Courier New"/>
+          <w:sz w:val="20"/>
+          <w:szCs w:val="20"/>
+        </w:rPr>
+        <w:t>()</w:t>
+      </w:r>
+      <w:r>
+        <w:rPr>
+          <w:sz w:val="20"/>
+          <w:szCs w:val="20"/>
+        </w:rPr>
+        <w:t xml:space="preserve"> function.</w:t>
+      </w:r>
+    </w:p>
+    <w:p>
+      <w:pPr>
+        <w:tabs>
+          <w:tab w:val="center" w:pos="2263"/>
+        </w:tabs>
+        <w:rPr>
+          <w:sz w:val="20"/>
+          <w:szCs w:val="20"/>
+          <w:u w:val="single"/>
+        </w:rPr>
+      </w:pPr>
+      <w:r>
         <w:rPr>
           <w:b/>
           <w:bCs/>
-          <w:sz w:val="20"/>
-          <w:szCs w:val="20"/>
-        </w:rPr>
-      </w:pPr>
-      <w:r>
+          <w:noProof/>
+          <w:sz w:val="20"/>
+          <w:szCs w:val="20"/>
+        </w:rPr>
+        <w:pict w14:anchorId="64953116">
+          <v:shape id="_x0000_s1058" type="#_x0000_t202" style="position:absolute;margin-left:265.4pt;margin-top:152.15pt;width:262pt;height:35.75pt;z-index:251681792">
+            <v:stroke opacity="0"/>
+            <v:textbox style="mso-next-textbox:#_x0000_s1058">
+              <w:txbxContent>
+                <w:p>
+                  <w:pPr>
+                    <w:rPr>
+                      <w:sz w:val="20"/>
+                      <w:szCs w:val="20"/>
+                    </w:rPr>
+                  </w:pPr>
+                  <w:r>
+                    <w:rPr>
+                      <w:noProof/>
+                      <w:sz w:val="20"/>
+                      <w:szCs w:val="20"/>
+                      <w:u w:val="single"/>
+                    </w:rPr>
+                    <w:t xml:space="preserve">Figure </w:t>
+                  </w:r>
+                  <w:r>
+                    <w:rPr>
+                      <w:noProof/>
+                      <w:sz w:val="20"/>
+                      <w:szCs w:val="20"/>
+                      <w:u w:val="single"/>
+                    </w:rPr>
+                    <w:t>14</w:t>
+                  </w:r>
+                  <w:r>
+                    <w:rPr>
+                      <w:noProof/>
+                      <w:sz w:val="20"/>
+                      <w:szCs w:val="20"/>
+                      <w:u w:val="single"/>
+                    </w:rPr>
+                    <w:t>:</w:t>
+                  </w:r>
+                  <w:r>
+                    <w:rPr>
+                      <w:noProof/>
+                      <w:sz w:val="20"/>
+                      <w:szCs w:val="20"/>
+                    </w:rPr>
+                    <w:t xml:space="preserve"> </w:t>
+                  </w:r>
+                  <w:r>
+                    <w:rPr>
+                      <w:sz w:val="20"/>
+                      <w:szCs w:val="20"/>
+                    </w:rPr>
+                    <w:t>Rotated house about the z-axis, into final position.</w:t>
+                  </w:r>
+                </w:p>
+              </w:txbxContent>
+            </v:textbox>
+          </v:shape>
+        </w:pict>
+      </w:r>
+      <w:r>
+        <w:rPr>
+          <w:noProof/>
+          <w:sz w:val="20"/>
+          <w:szCs w:val="20"/>
+          <w:u w:val="single"/>
+        </w:rPr>
+        <w:pict w14:anchorId="64953116">
+          <v:shape id="_x0000_s1057" type="#_x0000_t202" style="position:absolute;margin-left:-2.3pt;margin-top:152.15pt;width:262pt;height:20.15pt;z-index:251680768">
+            <v:stroke opacity="0"/>
+            <v:textbox style="mso-next-textbox:#_x0000_s1057">
+              <w:txbxContent>
+                <w:p>
+                  <w:pPr>
+                    <w:rPr>
+                      <w:sz w:val="20"/>
+                      <w:szCs w:val="20"/>
+                    </w:rPr>
+                  </w:pPr>
+                  <w:r>
+                    <w:rPr>
+                      <w:noProof/>
+                      <w:sz w:val="20"/>
+                      <w:szCs w:val="20"/>
+                      <w:u w:val="single"/>
+                    </w:rPr>
+                    <w:t xml:space="preserve">Figure </w:t>
+                  </w:r>
+                  <w:r>
+                    <w:rPr>
+                      <w:noProof/>
+                      <w:sz w:val="20"/>
+                      <w:szCs w:val="20"/>
+                      <w:u w:val="single"/>
+                    </w:rPr>
+                    <w:t>13</w:t>
+                  </w:r>
+                  <w:r>
+                    <w:rPr>
+                      <w:noProof/>
+                      <w:sz w:val="20"/>
+                      <w:szCs w:val="20"/>
+                      <w:u w:val="single"/>
+                    </w:rPr>
+                    <w:t>:</w:t>
+                  </w:r>
+                  <w:r>
+                    <w:rPr>
+                      <w:noProof/>
+                      <w:sz w:val="20"/>
+                      <w:szCs w:val="20"/>
+                    </w:rPr>
+                    <w:t xml:space="preserve"> </w:t>
+                  </w:r>
+                  <w:r>
+                    <w:rPr>
+                      <w:sz w:val="20"/>
+                      <w:szCs w:val="20"/>
+                    </w:rPr>
+                    <w:t xml:space="preserve">Scaled house by a factor of 5. </w:t>
+                  </w:r>
+                </w:p>
+              </w:txbxContent>
+            </v:textbox>
+          </v:shape>
+        </w:pict>
+      </w:r>
+      <w:r>
+        <w:rPr>
+          <w:noProof/>
+          <w:sz w:val="20"/>
+          <w:szCs w:val="20"/>
+          <w:u w:val="single"/>
+        </w:rPr>
+        <w:drawing>
+          <wp:inline distT="0" distB="0" distL="0" distR="0" wp14:anchorId="02FCF995" wp14:editId="2B48A1E6">
+            <wp:extent cx="3219227" cy="1836000"/>
+            <wp:effectExtent l="0" t="0" r="0" b="0"/>
+            <wp:docPr id="310565289" name="Picture 1"/>
+            <wp:cNvGraphicFramePr>
+              <a:graphicFrameLocks xmlns:a="http://schemas.openxmlformats.org/drawingml/2006/main" noChangeAspect="1"/>
+            </wp:cNvGraphicFramePr>
+            <a:graphic xmlns:a="http://schemas.openxmlformats.org/drawingml/2006/main">
+              <a:graphicData uri="http://schemas.openxmlformats.org/drawingml/2006/picture">
+                <pic:pic xmlns:pic="http://schemas.openxmlformats.org/drawingml/2006/picture">
+                  <pic:nvPicPr>
+                    <pic:cNvPr id="310565289" name=""/>
+                    <pic:cNvPicPr/>
+                  </pic:nvPicPr>
+                  <pic:blipFill>
+                    <a:blip r:embed="rId18"/>
+                    <a:stretch>
+                      <a:fillRect/>
+                    </a:stretch>
+                  </pic:blipFill>
+                  <pic:spPr>
+                    <a:xfrm>
+                      <a:off x="0" y="0"/>
+                      <a:ext cx="3253450" cy="1855518"/>
+                    </a:xfrm>
+                    <a:prstGeom prst="rect">
+                      <a:avLst/>
+                    </a:prstGeom>
+                  </pic:spPr>
+                </pic:pic>
+              </a:graphicData>
+            </a:graphic>
+          </wp:inline>
+        </w:drawing>
+      </w:r>
+    </w:p>
+    <w:p>
+      <w:pPr>
         <w:rPr>
           <w:b/>
           <w:bCs/>
           <w:sz w:val="20"/>
           <w:szCs w:val="20"/>
         </w:rPr>
-        <w:t>APPENDIX:</w:t>
-      </w:r>
+      </w:pPr>
     </w:p>
     <w:p>
       <w:pPr>
@@ -775,29 +2463,165 @@
           <w:szCs w:val="20"/>
         </w:rPr>
       </w:pPr>
+    </w:p>
+    <w:p>
+      <w:pPr>
+        <w:tabs>
+          <w:tab w:val="center" w:pos="2263"/>
+        </w:tabs>
+        <w:rPr>
+          <w:b/>
+          <w:bCs/>
+          <w:sz w:val="20"/>
+          <w:szCs w:val="20"/>
+        </w:rPr>
+      </w:pPr>
+      <w:r>
+        <w:rPr>
+          <w:b/>
+          <w:bCs/>
+          <w:sz w:val="20"/>
+          <w:szCs w:val="20"/>
+        </w:rPr>
+        <w:t xml:space="preserve">LIGHTING </w:t>
+      </w:r>
+      <w:r>
+        <w:rPr>
+          <w:b/>
+          <w:bCs/>
+          <w:sz w:val="20"/>
+          <w:szCs w:val="20"/>
+        </w:rPr>
+        <w:t>PATCHES</w:t>
+      </w:r>
+      <w:r>
+        <w:rPr>
+          <w:b/>
+          <w:bCs/>
+          <w:sz w:val="20"/>
+          <w:szCs w:val="20"/>
+        </w:rPr>
+        <w:t>:</w:t>
+      </w:r>
+    </w:p>
+    <w:p>
+      <w:pPr>
+        <w:pStyle w:val="ListParagraph"/>
+        <w:numPr>
+          <w:ilvl w:val="0"/>
+          <w:numId w:val="3"/>
+        </w:numPr>
+        <w:tabs>
+          <w:tab w:val="center" w:pos="2263"/>
+        </w:tabs>
+        <w:rPr>
+          <w:b/>
+          <w:bCs/>
+          <w:sz w:val="20"/>
+          <w:szCs w:val="20"/>
+        </w:rPr>
+      </w:pPr>
+      <w:r>
+        <w:rPr>
+          <w:sz w:val="20"/>
+          <w:szCs w:val="20"/>
+        </w:rPr>
+        <w:t>To compute the scalar product and determine whether triangular patches were facing the light source, the following function was used:</w:t>
+      </w:r>
+    </w:p>
+    <w:p>
+      <w:pPr>
+        <w:tabs>
+          <w:tab w:val="center" w:pos="2263"/>
+        </w:tabs>
+        <w:rPr>
+          <w:sz w:val="20"/>
+          <w:szCs w:val="20"/>
+        </w:rPr>
+      </w:pPr>
+      <w:r>
+        <w:rPr>
+          <w:b/>
+          <w:bCs/>
+          <w:noProof/>
+          <w:sz w:val="20"/>
+          <w:szCs w:val="20"/>
+        </w:rPr>
+        <w:drawing>
+          <wp:inline distT="0" distB="0" distL="0" distR="0" wp14:anchorId="2E5EACFD" wp14:editId="20E9F08A">
+            <wp:extent cx="5522595" cy="1358551"/>
+            <wp:effectExtent l="0" t="0" r="0" b="0"/>
+            <wp:docPr id="1663955096" name="Picture 1"/>
+            <wp:cNvGraphicFramePr>
+              <a:graphicFrameLocks xmlns:a="http://schemas.openxmlformats.org/drawingml/2006/main" noChangeAspect="1"/>
+            </wp:cNvGraphicFramePr>
+            <a:graphic xmlns:a="http://schemas.openxmlformats.org/drawingml/2006/main">
+              <a:graphicData uri="http://schemas.openxmlformats.org/drawingml/2006/picture">
+                <pic:pic xmlns:pic="http://schemas.openxmlformats.org/drawingml/2006/picture">
+                  <pic:nvPicPr>
+                    <pic:cNvPr id="1663955096" name="Picture 1663955096"/>
+                    <pic:cNvPicPr/>
+                  </pic:nvPicPr>
+                  <pic:blipFill rotWithShape="1">
+                    <a:blip r:embed="rId19" cstate="print">
+                      <a:extLst>
+                        <a:ext uri="{28A0092B-C50C-407E-A947-70E740481C1C}">
+                          <a14:useLocalDpi xmlns:a14="http://schemas.microsoft.com/office/drawing/2010/main" val="0"/>
+                        </a:ext>
+                      </a:extLst>
+                    </a:blip>
+                    <a:srcRect l="5322" t="17817" r="5330" b="17036"/>
+                    <a:stretch/>
+                  </pic:blipFill>
+                  <pic:spPr bwMode="auto">
+                    <a:xfrm>
+                      <a:off x="0" y="0"/>
+                      <a:ext cx="5532556" cy="1361001"/>
+                    </a:xfrm>
+                    <a:prstGeom prst="rect">
+                      <a:avLst/>
+                    </a:prstGeom>
+                    <a:ln>
+                      <a:noFill/>
+                    </a:ln>
+                    <a:extLst>
+                      <a:ext uri="{53640926-AAD7-44D8-BBD7-CCE9431645EC}">
+                        <a14:shadowObscured xmlns:a14="http://schemas.microsoft.com/office/drawing/2010/main"/>
+                      </a:ext>
+                    </a:extLst>
+                  </pic:spPr>
+                </pic:pic>
+              </a:graphicData>
+            </a:graphic>
+          </wp:inline>
+        </w:drawing>
+      </w:r>
+    </w:p>
+    <w:p>
+      <w:pPr>
+        <w:tabs>
+          <w:tab w:val="center" w:pos="2263"/>
+        </w:tabs>
+        <w:rPr>
+          <w:sz w:val="20"/>
+          <w:szCs w:val="20"/>
+        </w:rPr>
+      </w:pPr>
       <w:r>
         <w:rPr>
           <w:sz w:val="20"/>
           <w:szCs w:val="20"/>
           <w:u w:val="single"/>
         </w:rPr>
-        <w:t xml:space="preserve">APPENDIX 1: </w:t>
-      </w:r>
-    </w:p>
-    <w:p>
-      <w:pPr>
-        <w:rPr>
-          <w:sz w:val="20"/>
-          <w:szCs w:val="20"/>
-        </w:rPr>
-      </w:pPr>
+        <w:t>Figure</w:t>
+      </w:r>
       <w:r>
         <w:rPr>
           <w:sz w:val="20"/>
           <w:szCs w:val="20"/>
           <w:u w:val="single"/>
         </w:rPr>
-        <w:t>APPENDIX 2</w:t>
+        <w:t xml:space="preserve"> 15</w:t>
       </w:r>
       <w:r>
         <w:rPr>
@@ -807,9 +2631,2022 @@
         </w:rPr>
         <w:t>:</w:t>
       </w:r>
-    </w:p>
-    <w:p>
-      <w:pPr>
+      <w:r>
+        <w:rPr>
+          <w:sz w:val="20"/>
+          <w:szCs w:val="20"/>
+        </w:rPr>
+        <w:t xml:space="preserve"> </w:t>
+      </w:r>
+      <w:r>
+        <w:rPr>
+          <w:rFonts w:ascii="Courier New" w:hAnsi="Courier New" w:cs="Courier New"/>
+          <w:sz w:val="20"/>
+          <w:szCs w:val="20"/>
+        </w:rPr>
+        <w:t>compute_normal()</w:t>
+      </w:r>
+      <w:r>
+        <w:rPr>
+          <w:sz w:val="20"/>
+          <w:szCs w:val="20"/>
+        </w:rPr>
+        <w:t xml:space="preserve"> function code.</w:t>
+      </w:r>
+    </w:p>
+    <w:p>
+      <w:pPr>
+        <w:rPr>
+          <w:sz w:val="20"/>
+          <w:szCs w:val="20"/>
+        </w:rPr>
+      </w:pPr>
+      <w:r>
+        <w:rPr>
+          <w:sz w:val="20"/>
+          <w:szCs w:val="20"/>
+        </w:rPr>
+        <w:br w:type="page"/>
+      </w:r>
+    </w:p>
+    <w:p>
+      <w:pPr>
+        <w:pStyle w:val="ListParagraph"/>
+        <w:numPr>
+          <w:ilvl w:val="0"/>
+          <w:numId w:val="3"/>
+        </w:numPr>
+        <w:tabs>
+          <w:tab w:val="center" w:pos="2263"/>
+        </w:tabs>
+        <w:rPr>
+          <w:sz w:val="20"/>
+          <w:szCs w:val="20"/>
+        </w:rPr>
+      </w:pPr>
+      <w:r>
+        <w:rPr>
+          <w:noProof/>
+          <w:sz w:val="20"/>
+          <w:szCs w:val="20"/>
+        </w:rPr>
+        <w:lastRenderedPageBreak/>
+        <w:pict w14:anchorId="5EE5288D">
+          <v:shape id="_x0000_s1039" type="#_x0000_t202" style="position:absolute;left:0;text-align:left;margin-left:183.25pt;margin-top:31.1pt;width:150.3pt;height:147.8pt;z-index:251663360">
+            <v:stroke opacity="0"/>
+            <v:textbox>
+              <w:txbxContent>
+                <w:p>
+                  <w:r>
+                    <w:rPr>
+                      <w:sz w:val="20"/>
+                      <w:szCs w:val="20"/>
+                    </w:rPr>
+                    <w:drawing>
+                      <wp:inline distT="0" distB="0" distL="0" distR="0" wp14:anchorId="71198E2A" wp14:editId="7C6FD206">
+                        <wp:extent cx="1700396" cy="1700396"/>
+                        <wp:effectExtent l="0" t="0" r="0" b="0"/>
+                        <wp:docPr id="1348643025" name="Picture 1" descr="A colorful pyramid shaped object&#10;&#10;Description automatically generated"/>
+                        <wp:cNvGraphicFramePr>
+                          <a:graphicFrameLocks xmlns:a="http://schemas.openxmlformats.org/drawingml/2006/main" noChangeAspect="1"/>
+                        </wp:cNvGraphicFramePr>
+                        <a:graphic xmlns:a="http://schemas.openxmlformats.org/drawingml/2006/main">
+                          <a:graphicData uri="http://schemas.openxmlformats.org/drawingml/2006/picture">
+                            <pic:pic xmlns:pic="http://schemas.openxmlformats.org/drawingml/2006/picture">
+                              <pic:nvPicPr>
+                                <pic:cNvPr id="1348643025" name="Picture 1" descr="A colorful pyramid shaped object&#10;&#10;Description automatically generated"/>
+                                <pic:cNvPicPr/>
+                              </pic:nvPicPr>
+                              <pic:blipFill>
+                                <a:blip r:embed="rId20"/>
+                                <a:stretch>
+                                  <a:fillRect/>
+                                </a:stretch>
+                              </pic:blipFill>
+                              <pic:spPr>
+                                <a:xfrm>
+                                  <a:off x="0" y="0"/>
+                                  <a:ext cx="1710690" cy="1710690"/>
+                                </a:xfrm>
+                                <a:prstGeom prst="rect">
+                                  <a:avLst/>
+                                </a:prstGeom>
+                              </pic:spPr>
+                            </pic:pic>
+                          </a:graphicData>
+                        </a:graphic>
+                      </wp:inline>
+                    </w:drawing>
+                  </w:r>
+                </w:p>
+              </w:txbxContent>
+            </v:textbox>
+          </v:shape>
+        </w:pict>
+      </w:r>
+      <w:r>
+        <w:rPr>
+          <w:noProof/>
+          <w:sz w:val="20"/>
+          <w:szCs w:val="20"/>
+        </w:rPr>
+        <w:pict w14:anchorId="5EE5288D">
+          <v:shape id="_x0000_s1040" type="#_x0000_t202" style="position:absolute;left:0;text-align:left;margin-left:372.7pt;margin-top:29.75pt;width:150.3pt;height:147.8pt;z-index:251664384">
+            <v:stroke opacity="0"/>
+            <v:textbox>
+              <w:txbxContent>
+                <w:p>
+                  <w:r>
+                    <w:rPr>
+                      <w:noProof/>
+                    </w:rPr>
+                    <w:drawing>
+                      <wp:inline distT="0" distB="0" distL="0" distR="0" wp14:anchorId="358DD9C0" wp14:editId="59A12DC1">
+                        <wp:extent cx="1716405" cy="1685925"/>
+                        <wp:effectExtent l="0" t="0" r="0" b="0"/>
+                        <wp:docPr id="108769032" name="Picture 1" descr="A colorful pyramid shaped object&#10;&#10;Description automatically generated"/>
+                        <wp:cNvGraphicFramePr>
+                          <a:graphicFrameLocks xmlns:a="http://schemas.openxmlformats.org/drawingml/2006/main" noChangeAspect="1"/>
+                        </wp:cNvGraphicFramePr>
+                        <a:graphic xmlns:a="http://schemas.openxmlformats.org/drawingml/2006/main">
+                          <a:graphicData uri="http://schemas.openxmlformats.org/drawingml/2006/picture">
+                            <pic:pic xmlns:pic="http://schemas.openxmlformats.org/drawingml/2006/picture">
+                              <pic:nvPicPr>
+                                <pic:cNvPr id="108769032" name="Picture 1" descr="A colorful pyramid shaped object&#10;&#10;Description automatically generated"/>
+                                <pic:cNvPicPr/>
+                              </pic:nvPicPr>
+                              <pic:blipFill>
+                                <a:blip r:embed="rId21"/>
+                                <a:stretch>
+                                  <a:fillRect/>
+                                </a:stretch>
+                              </pic:blipFill>
+                              <pic:spPr>
+                                <a:xfrm>
+                                  <a:off x="0" y="0"/>
+                                  <a:ext cx="1716405" cy="1685925"/>
+                                </a:xfrm>
+                                <a:prstGeom prst="rect">
+                                  <a:avLst/>
+                                </a:prstGeom>
+                              </pic:spPr>
+                            </pic:pic>
+                          </a:graphicData>
+                        </a:graphic>
+                      </wp:inline>
+                    </w:drawing>
+                  </w:r>
+                </w:p>
+              </w:txbxContent>
+            </v:textbox>
+          </v:shape>
+        </w:pict>
+      </w:r>
+      <w:r>
+        <w:rPr>
+          <w:sz w:val="20"/>
+          <w:szCs w:val="20"/>
+        </w:rPr>
+        <w:t xml:space="preserve">Four </w:t>
+      </w:r>
+      <w:r>
+        <w:rPr>
+          <w:sz w:val="20"/>
+          <w:szCs w:val="20"/>
+        </w:rPr>
+        <w:t>triangular patches were used to demonstrate different lighting effects</w:t>
+      </w:r>
+      <w:r>
+        <w:rPr>
+          <w:sz w:val="20"/>
+          <w:szCs w:val="20"/>
+        </w:rPr>
+        <w:t>, each one coloured differently show demonstrate the different facets.</w:t>
+      </w:r>
+    </w:p>
+    <w:p>
+      <w:pPr>
+        <w:tabs>
+          <w:tab w:val="center" w:pos="2263"/>
+        </w:tabs>
+        <w:rPr>
+          <w:sz w:val="20"/>
+          <w:szCs w:val="20"/>
+        </w:rPr>
+      </w:pPr>
+      <w:r>
+        <w:rPr>
+          <w:b/>
+          <w:bCs/>
+          <w:noProof/>
+          <w:sz w:val="20"/>
+          <w:szCs w:val="20"/>
+        </w:rPr>
+        <w:pict w14:anchorId="64953116">
+          <v:shape id="_x0000_s1061" type="#_x0000_t202" style="position:absolute;margin-left:364.1pt;margin-top:138.55pt;width:172.4pt;height:33.3pt;z-index:251684864">
+            <v:stroke opacity="0"/>
+            <v:textbox style="mso-next-textbox:#_x0000_s1061">
+              <w:txbxContent>
+                <w:p>
+                  <w:pPr>
+                    <w:rPr>
+                      <w:sz w:val="20"/>
+                      <w:szCs w:val="20"/>
+                    </w:rPr>
+                  </w:pPr>
+                  <w:r>
+                    <w:rPr>
+                      <w:noProof/>
+                      <w:sz w:val="20"/>
+                      <w:szCs w:val="20"/>
+                      <w:u w:val="single"/>
+                    </w:rPr>
+                    <w:t xml:space="preserve">Figure </w:t>
+                  </w:r>
+                  <w:r>
+                    <w:rPr>
+                      <w:noProof/>
+                      <w:sz w:val="20"/>
+                      <w:szCs w:val="20"/>
+                      <w:u w:val="single"/>
+                    </w:rPr>
+                    <w:t>18</w:t>
+                  </w:r>
+                  <w:r>
+                    <w:rPr>
+                      <w:noProof/>
+                      <w:sz w:val="20"/>
+                      <w:szCs w:val="20"/>
+                      <w:u w:val="single"/>
+                    </w:rPr>
+                    <w:t>:</w:t>
+                  </w:r>
+                  <w:r>
+                    <w:rPr>
+                      <w:noProof/>
+                      <w:sz w:val="20"/>
+                      <w:szCs w:val="20"/>
+                    </w:rPr>
+                    <w:t xml:space="preserve"> </w:t>
+                  </w:r>
+                  <w:r>
+                    <w:rPr>
+                      <w:noProof/>
+                      <w:sz w:val="20"/>
+                      <w:szCs w:val="20"/>
+                    </w:rPr>
+                    <w:t>F</w:t>
+                  </w:r>
+                  <w:r>
+                    <w:rPr>
+                      <w:sz w:val="20"/>
+                      <w:szCs w:val="20"/>
+                    </w:rPr>
+                    <w:t xml:space="preserve">our triangle patches – below-right view. </w:t>
+                  </w:r>
+                </w:p>
+              </w:txbxContent>
+            </v:textbox>
+          </v:shape>
+        </w:pict>
+      </w:r>
+      <w:r>
+        <w:rPr>
+          <w:b/>
+          <w:bCs/>
+          <w:noProof/>
+          <w:sz w:val="20"/>
+          <w:szCs w:val="20"/>
+        </w:rPr>
+        <w:pict w14:anchorId="64953116">
+          <v:shape id="_x0000_s1060" type="#_x0000_t202" style="position:absolute;margin-left:165.25pt;margin-top:142.05pt;width:172.4pt;height:31.75pt;z-index:251683840">
+            <v:stroke opacity="0"/>
+            <v:textbox style="mso-next-textbox:#_x0000_s1060">
+              <w:txbxContent>
+                <w:p>
+                  <w:pPr>
+                    <w:rPr>
+                      <w:sz w:val="20"/>
+                      <w:szCs w:val="20"/>
+                    </w:rPr>
+                  </w:pPr>
+                  <w:r>
+                    <w:rPr>
+                      <w:noProof/>
+                      <w:sz w:val="20"/>
+                      <w:szCs w:val="20"/>
+                      <w:u w:val="single"/>
+                    </w:rPr>
+                    <w:t xml:space="preserve">Figure </w:t>
+                  </w:r>
+                  <w:r>
+                    <w:rPr>
+                      <w:noProof/>
+                      <w:sz w:val="20"/>
+                      <w:szCs w:val="20"/>
+                      <w:u w:val="single"/>
+                    </w:rPr>
+                    <w:t>17</w:t>
+                  </w:r>
+                  <w:r>
+                    <w:rPr>
+                      <w:noProof/>
+                      <w:sz w:val="20"/>
+                      <w:szCs w:val="20"/>
+                      <w:u w:val="single"/>
+                    </w:rPr>
+                    <w:t>:</w:t>
+                  </w:r>
+                  <w:r>
+                    <w:rPr>
+                      <w:noProof/>
+                      <w:sz w:val="20"/>
+                      <w:szCs w:val="20"/>
+                    </w:rPr>
+                    <w:t xml:space="preserve"> </w:t>
+                  </w:r>
+                  <w:r>
+                    <w:rPr>
+                      <w:noProof/>
+                      <w:sz w:val="20"/>
+                      <w:szCs w:val="20"/>
+                    </w:rPr>
+                    <w:t>F</w:t>
+                  </w:r>
+                  <w:r>
+                    <w:rPr>
+                      <w:sz w:val="20"/>
+                      <w:szCs w:val="20"/>
+                    </w:rPr>
+                    <w:t xml:space="preserve">our triangle patches – left side view. </w:t>
+                  </w:r>
+                </w:p>
+              </w:txbxContent>
+            </v:textbox>
+          </v:shape>
+        </w:pict>
+      </w:r>
+      <w:r>
+        <w:rPr>
+          <w:b/>
+          <w:bCs/>
+          <w:noProof/>
+          <w:sz w:val="20"/>
+          <w:szCs w:val="20"/>
+        </w:rPr>
+        <w:pict w14:anchorId="64953116">
+          <v:shape id="_x0000_s1059" type="#_x0000_t202" style="position:absolute;margin-left:-14.95pt;margin-top:143.65pt;width:172.4pt;height:31.75pt;z-index:251682816">
+            <v:stroke opacity="0"/>
+            <v:textbox style="mso-next-textbox:#_x0000_s1059">
+              <w:txbxContent>
+                <w:p>
+                  <w:pPr>
+                    <w:rPr>
+                      <w:sz w:val="20"/>
+                      <w:szCs w:val="20"/>
+                    </w:rPr>
+                  </w:pPr>
+                  <w:r>
+                    <w:rPr>
+                      <w:noProof/>
+                      <w:sz w:val="20"/>
+                      <w:szCs w:val="20"/>
+                      <w:u w:val="single"/>
+                    </w:rPr>
+                    <w:t xml:space="preserve">Figure </w:t>
+                  </w:r>
+                  <w:r>
+                    <w:rPr>
+                      <w:noProof/>
+                      <w:sz w:val="20"/>
+                      <w:szCs w:val="20"/>
+                      <w:u w:val="single"/>
+                    </w:rPr>
+                    <w:t>16</w:t>
+                  </w:r>
+                  <w:r>
+                    <w:rPr>
+                      <w:noProof/>
+                      <w:sz w:val="20"/>
+                      <w:szCs w:val="20"/>
+                      <w:u w:val="single"/>
+                    </w:rPr>
+                    <w:t>:</w:t>
+                  </w:r>
+                  <w:r>
+                    <w:rPr>
+                      <w:noProof/>
+                      <w:sz w:val="20"/>
+                      <w:szCs w:val="20"/>
+                    </w:rPr>
+                    <w:t xml:space="preserve"> </w:t>
+                  </w:r>
+                  <w:r>
+                    <w:rPr>
+                      <w:noProof/>
+                      <w:sz w:val="20"/>
+                      <w:szCs w:val="20"/>
+                    </w:rPr>
+                    <w:t>F</w:t>
+                  </w:r>
+                  <w:r>
+                    <w:rPr>
+                      <w:sz w:val="20"/>
+                      <w:szCs w:val="20"/>
+                    </w:rPr>
+                    <w:t xml:space="preserve">our triangle patches – front on view. </w:t>
+                  </w:r>
+                </w:p>
+              </w:txbxContent>
+            </v:textbox>
+          </v:shape>
+        </w:pict>
+      </w:r>
+      <w:r>
+        <w:rPr>
+          <w:sz w:val="20"/>
+          <w:szCs w:val="20"/>
+        </w:rPr>
+        <w:drawing>
+          <wp:inline distT="0" distB="0" distL="0" distR="0" wp14:anchorId="3EB03639" wp14:editId="08DF88D8">
+            <wp:extent cx="1660358" cy="1707128"/>
+            <wp:effectExtent l="0" t="0" r="0" b="0"/>
+            <wp:docPr id="29298107" name="Picture 1" descr="A green yellow and blue diamond&#10;&#10;Description automatically generated"/>
+            <wp:cNvGraphicFramePr>
+              <a:graphicFrameLocks xmlns:a="http://schemas.openxmlformats.org/drawingml/2006/main" noChangeAspect="1"/>
+            </wp:cNvGraphicFramePr>
+            <a:graphic xmlns:a="http://schemas.openxmlformats.org/drawingml/2006/main">
+              <a:graphicData uri="http://schemas.openxmlformats.org/drawingml/2006/picture">
+                <pic:pic xmlns:pic="http://schemas.openxmlformats.org/drawingml/2006/picture">
+                  <pic:nvPicPr>
+                    <pic:cNvPr id="29298107" name="Picture 1" descr="A green yellow and blue diamond&#10;&#10;Description automatically generated"/>
+                    <pic:cNvPicPr/>
+                  </pic:nvPicPr>
+                  <pic:blipFill>
+                    <a:blip r:embed="rId22"/>
+                    <a:stretch>
+                      <a:fillRect/>
+                    </a:stretch>
+                  </pic:blipFill>
+                  <pic:spPr>
+                    <a:xfrm>
+                      <a:off x="0" y="0"/>
+                      <a:ext cx="1662653" cy="1709487"/>
+                    </a:xfrm>
+                    <a:prstGeom prst="rect">
+                      <a:avLst/>
+                    </a:prstGeom>
+                  </pic:spPr>
+                </pic:pic>
+              </a:graphicData>
+            </a:graphic>
+          </wp:inline>
+        </w:drawing>
+      </w:r>
+    </w:p>
+    <w:p>
+      <w:pPr>
+        <w:tabs>
+          <w:tab w:val="center" w:pos="2263"/>
+        </w:tabs>
+        <w:rPr>
+          <w:b/>
+          <w:bCs/>
+          <w:sz w:val="20"/>
+          <w:szCs w:val="20"/>
+        </w:rPr>
+      </w:pPr>
+    </w:p>
+    <w:p>
+      <w:pPr>
+        <w:tabs>
+          <w:tab w:val="center" w:pos="2263"/>
+        </w:tabs>
+        <w:rPr>
+          <w:b/>
+          <w:bCs/>
+          <w:sz w:val="20"/>
+          <w:szCs w:val="20"/>
+        </w:rPr>
+      </w:pPr>
+    </w:p>
+    <w:p>
+      <w:pPr>
+        <w:pStyle w:val="ListParagraph"/>
+        <w:numPr>
+          <w:ilvl w:val="0"/>
+          <w:numId w:val="3"/>
+        </w:numPr>
+        <w:tabs>
+          <w:tab w:val="center" w:pos="2263"/>
+        </w:tabs>
+        <w:rPr>
+          <w:sz w:val="20"/>
+          <w:szCs w:val="20"/>
+        </w:rPr>
+      </w:pPr>
+      <w:r>
+        <w:rPr>
+          <w:noProof/>
+          <w:sz w:val="20"/>
+          <w:szCs w:val="20"/>
+        </w:rPr>
+        <w:pict w14:anchorId="167A204F">
+          <v:shape id="_x0000_s1042" type="#_x0000_t202" style="position:absolute;left:0;text-align:left;margin-left:279.8pt;margin-top:29.7pt;width:272.2pt;height:193.9pt;z-index:251665408">
+            <v:stroke opacity="0"/>
+            <v:textbox>
+              <w:txbxContent>
+                <w:p>
+                  <w:r>
+                    <w:rPr>
+                      <w:noProof/>
+                    </w:rPr>
+                    <w:drawing>
+                      <wp:inline distT="0" distB="0" distL="0" distR="0" wp14:anchorId="0A60EA21" wp14:editId="43029B7A">
+                        <wp:extent cx="3206750" cy="2361565"/>
+                        <wp:effectExtent l="0" t="0" r="0" b="635"/>
+                        <wp:docPr id="1395868855" name="Picture 1" descr="A camera with a yellow and green triangle&#10;&#10;Description automatically generated"/>
+                        <wp:cNvGraphicFramePr>
+                          <a:graphicFrameLocks xmlns:a="http://schemas.openxmlformats.org/drawingml/2006/main" noChangeAspect="1"/>
+                        </wp:cNvGraphicFramePr>
+                        <a:graphic xmlns:a="http://schemas.openxmlformats.org/drawingml/2006/main">
+                          <a:graphicData uri="http://schemas.openxmlformats.org/drawingml/2006/picture">
+                            <pic:pic xmlns:pic="http://schemas.openxmlformats.org/drawingml/2006/picture">
+                              <pic:nvPicPr>
+                                <pic:cNvPr id="1395868855" name="Picture 1" descr="A camera with a yellow and green triangle&#10;&#10;Description automatically generated"/>
+                                <pic:cNvPicPr/>
+                              </pic:nvPicPr>
+                              <pic:blipFill>
+                                <a:blip r:embed="rId23"/>
+                                <a:stretch>
+                                  <a:fillRect/>
+                                </a:stretch>
+                              </pic:blipFill>
+                              <pic:spPr>
+                                <a:xfrm>
+                                  <a:off x="0" y="0"/>
+                                  <a:ext cx="3206750" cy="2361565"/>
+                                </a:xfrm>
+                                <a:prstGeom prst="rect">
+                                  <a:avLst/>
+                                </a:prstGeom>
+                              </pic:spPr>
+                            </pic:pic>
+                          </a:graphicData>
+                        </a:graphic>
+                      </wp:inline>
+                    </w:drawing>
+                  </w:r>
+                </w:p>
+              </w:txbxContent>
+            </v:textbox>
+          </v:shape>
+        </w:pict>
+      </w:r>
+      <w:r>
+        <w:rPr>
+          <w:sz w:val="20"/>
+          <w:szCs w:val="20"/>
+        </w:rPr>
+        <w:t xml:space="preserve">A </w:t>
+      </w:r>
+      <w:r>
+        <w:rPr>
+          <w:sz w:val="20"/>
+          <w:szCs w:val="20"/>
+        </w:rPr>
+        <w:t xml:space="preserve">camera object was then loaded in, </w:t>
+      </w:r>
+      <w:proofErr w:type="gramStart"/>
+      <w:r>
+        <w:rPr>
+          <w:sz w:val="20"/>
+          <w:szCs w:val="20"/>
+        </w:rPr>
+        <w:t>rotated</w:t>
+      </w:r>
+      <w:proofErr w:type="gramEnd"/>
+      <w:r>
+        <w:rPr>
+          <w:sz w:val="20"/>
+          <w:szCs w:val="20"/>
+        </w:rPr>
+        <w:t xml:space="preserve"> and translated into a position to represent the source of light. An extra triangle was drawn in to represent the light itself. </w:t>
+      </w:r>
+    </w:p>
+    <w:p>
+      <w:pPr>
+        <w:tabs>
+          <w:tab w:val="center" w:pos="2263"/>
+        </w:tabs>
+        <w:rPr>
+          <w:b/>
+          <w:bCs/>
+          <w:sz w:val="20"/>
+          <w:szCs w:val="20"/>
+        </w:rPr>
+      </w:pPr>
+      <w:r>
+        <w:rPr>
+          <w:b/>
+          <w:bCs/>
+          <w:noProof/>
+          <w:sz w:val="20"/>
+          <w:szCs w:val="20"/>
+        </w:rPr>
+        <w:pict w14:anchorId="64953116">
+          <v:shape id="_x0000_s1063" type="#_x0000_t202" style="position:absolute;margin-left:277.45pt;margin-top:192.4pt;width:265.55pt;height:31.75pt;z-index:251686912">
+            <v:stroke opacity="0"/>
+            <v:textbox style="mso-next-textbox:#_x0000_s1063">
+              <w:txbxContent>
+                <w:p>
+                  <w:pPr>
+                    <w:rPr>
+                      <w:sz w:val="20"/>
+                      <w:szCs w:val="20"/>
+                    </w:rPr>
+                  </w:pPr>
+                  <w:r>
+                    <w:rPr>
+                      <w:noProof/>
+                      <w:sz w:val="20"/>
+                      <w:szCs w:val="20"/>
+                      <w:u w:val="single"/>
+                    </w:rPr>
+                    <w:t xml:space="preserve">Figure </w:t>
+                  </w:r>
+                  <w:r>
+                    <w:rPr>
+                      <w:noProof/>
+                      <w:sz w:val="20"/>
+                      <w:szCs w:val="20"/>
+                      <w:u w:val="single"/>
+                    </w:rPr>
+                    <w:t>20</w:t>
+                  </w:r>
+                  <w:r>
+                    <w:rPr>
+                      <w:noProof/>
+                      <w:sz w:val="20"/>
+                      <w:szCs w:val="20"/>
+                      <w:u w:val="single"/>
+                    </w:rPr>
+                    <w:t>:</w:t>
+                  </w:r>
+                  <w:r>
+                    <w:rPr>
+                      <w:noProof/>
+                      <w:sz w:val="20"/>
+                      <w:szCs w:val="20"/>
+                    </w:rPr>
+                    <w:t xml:space="preserve"> </w:t>
+                  </w:r>
+                  <w:r>
+                    <w:rPr>
+                      <w:noProof/>
+                      <w:sz w:val="20"/>
+                      <w:szCs w:val="20"/>
+                    </w:rPr>
+                    <w:t>Camera and light with triangle</w:t>
+                  </w:r>
+                  <w:r>
+                    <w:rPr>
+                      <w:sz w:val="20"/>
+                      <w:szCs w:val="20"/>
+                    </w:rPr>
+                    <w:t xml:space="preserve"> patches – right side view. </w:t>
+                  </w:r>
+                </w:p>
+              </w:txbxContent>
+            </v:textbox>
+          </v:shape>
+        </w:pict>
+      </w:r>
+      <w:r>
+        <w:rPr>
+          <w:b/>
+          <w:bCs/>
+          <w:noProof/>
+          <w:sz w:val="20"/>
+          <w:szCs w:val="20"/>
+        </w:rPr>
+        <w:pict w14:anchorId="64953116">
+          <v:shape id="_x0000_s1062" type="#_x0000_t202" style="position:absolute;margin-left:1.1pt;margin-top:189.95pt;width:265.55pt;height:31.75pt;z-index:251685888">
+            <v:stroke opacity="0"/>
+            <v:textbox style="mso-next-textbox:#_x0000_s1062">
+              <w:txbxContent>
+                <w:p>
+                  <w:pPr>
+                    <w:rPr>
+                      <w:sz w:val="20"/>
+                      <w:szCs w:val="20"/>
+                    </w:rPr>
+                  </w:pPr>
+                  <w:r>
+                    <w:rPr>
+                      <w:noProof/>
+                      <w:sz w:val="20"/>
+                      <w:szCs w:val="20"/>
+                      <w:u w:val="single"/>
+                    </w:rPr>
+                    <w:t xml:space="preserve">Figure </w:t>
+                  </w:r>
+                  <w:r>
+                    <w:rPr>
+                      <w:noProof/>
+                      <w:sz w:val="20"/>
+                      <w:szCs w:val="20"/>
+                      <w:u w:val="single"/>
+                    </w:rPr>
+                    <w:t>19</w:t>
+                  </w:r>
+                  <w:r>
+                    <w:rPr>
+                      <w:noProof/>
+                      <w:sz w:val="20"/>
+                      <w:szCs w:val="20"/>
+                      <w:u w:val="single"/>
+                    </w:rPr>
+                    <w:t>:</w:t>
+                  </w:r>
+                  <w:r>
+                    <w:rPr>
+                      <w:noProof/>
+                      <w:sz w:val="20"/>
+                      <w:szCs w:val="20"/>
+                    </w:rPr>
+                    <w:t xml:space="preserve"> </w:t>
+                  </w:r>
+                  <w:r>
+                    <w:rPr>
+                      <w:noProof/>
+                      <w:sz w:val="20"/>
+                      <w:szCs w:val="20"/>
+                    </w:rPr>
+                    <w:t>Camera and light with triangle</w:t>
+                  </w:r>
+                  <w:r>
+                    <w:rPr>
+                      <w:sz w:val="20"/>
+                      <w:szCs w:val="20"/>
+                    </w:rPr>
+                    <w:t xml:space="preserve"> patches – front on view. </w:t>
+                  </w:r>
+                </w:p>
+              </w:txbxContent>
+            </v:textbox>
+          </v:shape>
+        </w:pict>
+      </w:r>
+      <w:r>
+        <w:rPr>
+          <w:b/>
+          <w:bCs/>
+          <w:sz w:val="20"/>
+          <w:szCs w:val="20"/>
+        </w:rPr>
+        <w:drawing>
+          <wp:inline distT="0" distB="0" distL="0" distR="0" wp14:anchorId="195CD7E7" wp14:editId="4273D43B">
+            <wp:extent cx="3410355" cy="2342147"/>
+            <wp:effectExtent l="0" t="0" r="0" b="0"/>
+            <wp:docPr id="1282647326" name="Picture 1" descr="A camera lens with a yellow light coming out of it&#10;&#10;Description automatically generated"/>
+            <wp:cNvGraphicFramePr>
+              <a:graphicFrameLocks xmlns:a="http://schemas.openxmlformats.org/drawingml/2006/main" noChangeAspect="1"/>
+            </wp:cNvGraphicFramePr>
+            <a:graphic xmlns:a="http://schemas.openxmlformats.org/drawingml/2006/main">
+              <a:graphicData uri="http://schemas.openxmlformats.org/drawingml/2006/picture">
+                <pic:pic xmlns:pic="http://schemas.openxmlformats.org/drawingml/2006/picture">
+                  <pic:nvPicPr>
+                    <pic:cNvPr id="1282647326" name="Picture 1" descr="A camera lens with a yellow light coming out of it&#10;&#10;Description automatically generated"/>
+                    <pic:cNvPicPr/>
+                  </pic:nvPicPr>
+                  <pic:blipFill>
+                    <a:blip r:embed="rId24"/>
+                    <a:stretch>
+                      <a:fillRect/>
+                    </a:stretch>
+                  </pic:blipFill>
+                  <pic:spPr>
+                    <a:xfrm>
+                      <a:off x="0" y="0"/>
+                      <a:ext cx="3418812" cy="2347955"/>
+                    </a:xfrm>
+                    <a:prstGeom prst="rect">
+                      <a:avLst/>
+                    </a:prstGeom>
+                  </pic:spPr>
+                </pic:pic>
+              </a:graphicData>
+            </a:graphic>
+          </wp:inline>
+        </w:drawing>
+      </w:r>
+    </w:p>
+    <w:p>
+      <w:pPr>
+        <w:tabs>
+          <w:tab w:val="left" w:pos="1238"/>
+        </w:tabs>
+        <w:rPr>
+          <w:b/>
+          <w:bCs/>
+          <w:sz w:val="20"/>
+          <w:szCs w:val="20"/>
+        </w:rPr>
+      </w:pPr>
+    </w:p>
+    <w:p>
+      <w:pPr>
+        <w:tabs>
+          <w:tab w:val="left" w:pos="1238"/>
+        </w:tabs>
+        <w:rPr>
+          <w:b/>
+          <w:bCs/>
+          <w:sz w:val="20"/>
+          <w:szCs w:val="20"/>
+        </w:rPr>
+      </w:pPr>
+      <w:r>
+        <w:rPr>
+          <w:b/>
+          <w:bCs/>
+          <w:noProof/>
+          <w:sz w:val="20"/>
+          <w:szCs w:val="20"/>
+        </w:rPr>
+        <w:pict w14:anchorId="167A204F">
+          <v:shape id="_x0000_s1043" type="#_x0000_t202" style="position:absolute;margin-left:280.95pt;margin-top:13.2pt;width:272.2pt;height:193.9pt;z-index:251666432">
+            <v:stroke opacity="0"/>
+            <v:textbox>
+              <w:txbxContent>
+                <w:p>
+                  <w:r>
+                    <w:rPr>
+                      <w:noProof/>
+                    </w:rPr>
+                    <w:drawing>
+                      <wp:inline distT="0" distB="0" distL="0" distR="0" wp14:anchorId="328ABF76" wp14:editId="052CE095">
+                        <wp:extent cx="3264535" cy="2301875"/>
+                        <wp:effectExtent l="0" t="0" r="0" b="0"/>
+                        <wp:docPr id="1872302809" name="Picture 1" descr="A camera with a lens and a triangle&#10;&#10;Description automatically generated with medium confidence"/>
+                        <wp:cNvGraphicFramePr>
+                          <a:graphicFrameLocks xmlns:a="http://schemas.openxmlformats.org/drawingml/2006/main" noChangeAspect="1"/>
+                        </wp:cNvGraphicFramePr>
+                        <a:graphic xmlns:a="http://schemas.openxmlformats.org/drawingml/2006/main">
+                          <a:graphicData uri="http://schemas.openxmlformats.org/drawingml/2006/picture">
+                            <pic:pic xmlns:pic="http://schemas.openxmlformats.org/drawingml/2006/picture">
+                              <pic:nvPicPr>
+                                <pic:cNvPr id="1872302809" name="Picture 1" descr="A camera with a lens and a triangle&#10;&#10;Description automatically generated with medium confidence"/>
+                                <pic:cNvPicPr/>
+                              </pic:nvPicPr>
+                              <pic:blipFill>
+                                <a:blip r:embed="rId25"/>
+                                <a:stretch>
+                                  <a:fillRect/>
+                                </a:stretch>
+                              </pic:blipFill>
+                              <pic:spPr>
+                                <a:xfrm>
+                                  <a:off x="0" y="0"/>
+                                  <a:ext cx="3264535" cy="2301875"/>
+                                </a:xfrm>
+                                <a:prstGeom prst="rect">
+                                  <a:avLst/>
+                                </a:prstGeom>
+                              </pic:spPr>
+                            </pic:pic>
+                          </a:graphicData>
+                        </a:graphic>
+                      </wp:inline>
+                    </w:drawing>
+                  </w:r>
+                </w:p>
+              </w:txbxContent>
+            </v:textbox>
+          </v:shape>
+        </w:pict>
+      </w:r>
+    </w:p>
+    <w:p>
+      <w:pPr>
+        <w:tabs>
+          <w:tab w:val="left" w:pos="1238"/>
+        </w:tabs>
+        <w:rPr>
+          <w:b/>
+          <w:bCs/>
+          <w:sz w:val="20"/>
+          <w:szCs w:val="20"/>
+        </w:rPr>
+      </w:pPr>
+      <w:r>
+        <w:rPr>
+          <w:noProof/>
+          <w:sz w:val="20"/>
+          <w:szCs w:val="20"/>
+        </w:rPr>
+        <w:pict w14:anchorId="64953116">
+          <v:shape id="_x0000_s1065" type="#_x0000_t202" style="position:absolute;margin-left:283pt;margin-top:191.05pt;width:265.55pt;height:31.75pt;z-index:251688960">
+            <v:stroke opacity="0"/>
+            <v:textbox style="mso-next-textbox:#_x0000_s1065">
+              <w:txbxContent>
+                <w:p>
+                  <w:pPr>
+                    <w:rPr>
+                      <w:sz w:val="20"/>
+                      <w:szCs w:val="20"/>
+                    </w:rPr>
+                  </w:pPr>
+                  <w:r>
+                    <w:rPr>
+                      <w:noProof/>
+                      <w:sz w:val="20"/>
+                      <w:szCs w:val="20"/>
+                      <w:u w:val="single"/>
+                    </w:rPr>
+                    <w:t xml:space="preserve">Figure </w:t>
+                  </w:r>
+                  <w:r>
+                    <w:rPr>
+                      <w:noProof/>
+                      <w:sz w:val="20"/>
+                      <w:szCs w:val="20"/>
+                      <w:u w:val="single"/>
+                    </w:rPr>
+                    <w:t>22</w:t>
+                  </w:r>
+                  <w:r>
+                    <w:rPr>
+                      <w:noProof/>
+                      <w:sz w:val="20"/>
+                      <w:szCs w:val="20"/>
+                      <w:u w:val="single"/>
+                    </w:rPr>
+                    <w:t>:</w:t>
+                  </w:r>
+                  <w:r>
+                    <w:rPr>
+                      <w:noProof/>
+                      <w:sz w:val="20"/>
+                      <w:szCs w:val="20"/>
+                    </w:rPr>
+                    <w:t xml:space="preserve"> </w:t>
+                  </w:r>
+                  <w:r>
+                    <w:rPr>
+                      <w:noProof/>
+                      <w:sz w:val="20"/>
+                      <w:szCs w:val="20"/>
+                    </w:rPr>
+                    <w:t>Camera and light with triangle</w:t>
+                  </w:r>
+                  <w:r>
+                    <w:rPr>
+                      <w:sz w:val="20"/>
+                      <w:szCs w:val="20"/>
+                    </w:rPr>
+                    <w:t xml:space="preserve"> patches – top-left view. </w:t>
+                  </w:r>
+                </w:p>
+              </w:txbxContent>
+            </v:textbox>
+          </v:shape>
+        </w:pict>
+      </w:r>
+      <w:r>
+        <w:rPr>
+          <w:noProof/>
+          <w:sz w:val="20"/>
+          <w:szCs w:val="20"/>
+        </w:rPr>
+        <w:pict w14:anchorId="64953116">
+          <v:shape id="_x0000_s1064" type="#_x0000_t202" style="position:absolute;margin-left:1.1pt;margin-top:190.35pt;width:265.55pt;height:31.75pt;z-index:251687936">
+            <v:stroke opacity="0"/>
+            <v:textbox style="mso-next-textbox:#_x0000_s1064">
+              <w:txbxContent>
+                <w:p>
+                  <w:pPr>
+                    <w:rPr>
+                      <w:sz w:val="20"/>
+                      <w:szCs w:val="20"/>
+                    </w:rPr>
+                  </w:pPr>
+                  <w:r>
+                    <w:rPr>
+                      <w:noProof/>
+                      <w:sz w:val="20"/>
+                      <w:szCs w:val="20"/>
+                      <w:u w:val="single"/>
+                    </w:rPr>
+                    <w:t xml:space="preserve">Figure </w:t>
+                  </w:r>
+                  <w:r>
+                    <w:rPr>
+                      <w:noProof/>
+                      <w:sz w:val="20"/>
+                      <w:szCs w:val="20"/>
+                      <w:u w:val="single"/>
+                    </w:rPr>
+                    <w:t>21</w:t>
+                  </w:r>
+                  <w:r>
+                    <w:rPr>
+                      <w:noProof/>
+                      <w:sz w:val="20"/>
+                      <w:szCs w:val="20"/>
+                      <w:u w:val="single"/>
+                    </w:rPr>
+                    <w:t>:</w:t>
+                  </w:r>
+                  <w:r>
+                    <w:rPr>
+                      <w:noProof/>
+                      <w:sz w:val="20"/>
+                      <w:szCs w:val="20"/>
+                    </w:rPr>
+                    <w:t xml:space="preserve"> </w:t>
+                  </w:r>
+                  <w:r>
+                    <w:rPr>
+                      <w:noProof/>
+                      <w:sz w:val="20"/>
+                      <w:szCs w:val="20"/>
+                    </w:rPr>
+                    <w:t>Camera and light with triangle</w:t>
+                  </w:r>
+                  <w:r>
+                    <w:rPr>
+                      <w:sz w:val="20"/>
+                      <w:szCs w:val="20"/>
+                    </w:rPr>
+                    <w:t xml:space="preserve"> patches – below-right view. </w:t>
+                  </w:r>
+                </w:p>
+              </w:txbxContent>
+            </v:textbox>
+          </v:shape>
+        </w:pict>
+      </w:r>
+      <w:r>
+        <w:rPr>
+          <w:b/>
+          <w:bCs/>
+          <w:sz w:val="20"/>
+          <w:szCs w:val="20"/>
+        </w:rPr>
+        <w:drawing>
+          <wp:inline distT="0" distB="0" distL="0" distR="0" wp14:anchorId="647B62E0" wp14:editId="1598E722">
+            <wp:extent cx="3423701" cy="2350168"/>
+            <wp:effectExtent l="0" t="0" r="0" b="0"/>
+            <wp:docPr id="1996739414" name="Picture 1" descr="A camera lens with a yellow light coming out of it&#10;&#10;Description automatically generated"/>
+            <wp:cNvGraphicFramePr>
+              <a:graphicFrameLocks xmlns:a="http://schemas.openxmlformats.org/drawingml/2006/main" noChangeAspect="1"/>
+            </wp:cNvGraphicFramePr>
+            <a:graphic xmlns:a="http://schemas.openxmlformats.org/drawingml/2006/main">
+              <a:graphicData uri="http://schemas.openxmlformats.org/drawingml/2006/picture">
+                <pic:pic xmlns:pic="http://schemas.openxmlformats.org/drawingml/2006/picture">
+                  <pic:nvPicPr>
+                    <pic:cNvPr id="1996739414" name="Picture 1" descr="A camera lens with a yellow light coming out of it&#10;&#10;Description automatically generated"/>
+                    <pic:cNvPicPr/>
+                  </pic:nvPicPr>
+                  <pic:blipFill>
+                    <a:blip r:embed="rId26"/>
+                    <a:stretch>
+                      <a:fillRect/>
+                    </a:stretch>
+                  </pic:blipFill>
+                  <pic:spPr>
+                    <a:xfrm>
+                      <a:off x="0" y="0"/>
+                      <a:ext cx="3432431" cy="2356161"/>
+                    </a:xfrm>
+                    <a:prstGeom prst="rect">
+                      <a:avLst/>
+                    </a:prstGeom>
+                  </pic:spPr>
+                </pic:pic>
+              </a:graphicData>
+            </a:graphic>
+          </wp:inline>
+        </w:drawing>
+      </w:r>
+    </w:p>
+    <w:p>
+      <w:pPr>
+        <w:rPr>
+          <w:sz w:val="20"/>
+          <w:szCs w:val="20"/>
+        </w:rPr>
+      </w:pPr>
+      <w:r>
+        <w:rPr>
+          <w:sz w:val="20"/>
+          <w:szCs w:val="20"/>
+        </w:rPr>
+        <w:br w:type="page"/>
+      </w:r>
+    </w:p>
+    <w:p>
+      <w:pPr>
+        <w:pStyle w:val="ListParagraph"/>
+        <w:numPr>
+          <w:ilvl w:val="0"/>
+          <w:numId w:val="3"/>
+        </w:numPr>
+        <w:tabs>
+          <w:tab w:val="left" w:pos="1238"/>
+        </w:tabs>
+        <w:rPr>
+          <w:sz w:val="20"/>
+          <w:szCs w:val="20"/>
+        </w:rPr>
+      </w:pPr>
+      <w:r>
+        <w:rPr>
+          <w:sz w:val="20"/>
+          <w:szCs w:val="20"/>
+        </w:rPr>
+        <w:lastRenderedPageBreak/>
+        <w:t xml:space="preserve">Triangles </w:t>
+      </w:r>
+      <w:r>
+        <w:rPr>
+          <w:sz w:val="20"/>
+          <w:szCs w:val="20"/>
+        </w:rPr>
+        <w:t>were then shaded according to their dot products.</w:t>
+      </w:r>
+    </w:p>
+    <w:p>
+      <w:pPr>
+        <w:pStyle w:val="ListParagraph"/>
+        <w:numPr>
+          <w:ilvl w:val="0"/>
+          <w:numId w:val="3"/>
+        </w:numPr>
+        <w:tabs>
+          <w:tab w:val="left" w:pos="1238"/>
+        </w:tabs>
+        <w:rPr>
+          <w:sz w:val="20"/>
+          <w:szCs w:val="20"/>
+        </w:rPr>
+      </w:pPr>
+      <w:r>
+        <w:rPr>
+          <w:sz w:val="20"/>
+          <w:szCs w:val="20"/>
+        </w:rPr>
+        <w:t>For all triangles with a negative dot product (facing away from light source), they were coloured completely black as it’s assumed that light cannot reflect off any surface in this ‘world’.</w:t>
+      </w:r>
+    </w:p>
+    <w:p>
+      <w:pPr>
+        <w:tabs>
+          <w:tab w:val="center" w:pos="2263"/>
+        </w:tabs>
+        <w:rPr>
+          <w:i/>
+          <w:iCs/>
+          <w:sz w:val="20"/>
+          <w:szCs w:val="20"/>
+        </w:rPr>
+      </w:pPr>
+      <w:r>
+        <w:rPr>
+          <w:i/>
+          <w:iCs/>
+          <w:sz w:val="20"/>
+          <w:szCs w:val="20"/>
+        </w:rPr>
+        <w:t xml:space="preserve">Normal vector for triangle 1: </w:t>
+      </w:r>
+      <m:oMath>
+        <m:r>
+          <w:rPr>
+            <w:rFonts w:ascii="Cambria Math" w:hAnsi="Cambria Math"/>
+            <w:sz w:val="20"/>
+            <w:szCs w:val="20"/>
+          </w:rPr>
+          <m:t>[0.57735027 0.57735027 0.57735027]</m:t>
+        </m:r>
+      </m:oMath>
+    </w:p>
+    <w:p>
+      <w:pPr>
+        <w:tabs>
+          <w:tab w:val="center" w:pos="2263"/>
+        </w:tabs>
+        <w:rPr>
+          <w:i/>
+          <w:iCs/>
+          <w:sz w:val="20"/>
+          <w:szCs w:val="20"/>
+        </w:rPr>
+      </w:pPr>
+      <w:r>
+        <w:rPr>
+          <w:i/>
+          <w:iCs/>
+          <w:sz w:val="20"/>
+          <w:szCs w:val="20"/>
+        </w:rPr>
+        <w:t xml:space="preserve">Dot Product: 1.962990915244728 </w:t>
+      </w:r>
+      <w:r>
+        <w:rPr>
+          <w:i/>
+          <w:iCs/>
+          <w:sz w:val="20"/>
+          <w:szCs w:val="20"/>
+        </w:rPr>
+        <w:t>(bright green)</w:t>
+      </w:r>
+    </w:p>
+    <w:p>
+      <w:pPr>
+        <w:tabs>
+          <w:tab w:val="center" w:pos="2263"/>
+        </w:tabs>
+        <w:rPr>
+          <w:i/>
+          <w:iCs/>
+          <w:sz w:val="20"/>
+          <w:szCs w:val="20"/>
+        </w:rPr>
+      </w:pPr>
+      <w:r>
+        <w:rPr>
+          <w:i/>
+          <w:iCs/>
+          <w:sz w:val="20"/>
+          <w:szCs w:val="20"/>
+        </w:rPr>
+        <w:t xml:space="preserve">Normal vector for triangle 2: </w:t>
+      </w:r>
+      <m:oMath>
+        <m:r>
+          <w:rPr>
+            <w:rFonts w:ascii="Cambria Math" w:hAnsi="Cambria Math"/>
+            <w:sz w:val="20"/>
+            <w:szCs w:val="20"/>
+          </w:rPr>
+          <m:t>[-0.57735027 -0.57735027  0.57735027]</m:t>
+        </m:r>
+      </m:oMath>
+    </w:p>
+    <w:p>
+      <w:pPr>
+        <w:tabs>
+          <w:tab w:val="center" w:pos="2263"/>
+        </w:tabs>
+        <w:rPr>
+          <w:i/>
+          <w:iCs/>
+          <w:sz w:val="20"/>
+          <w:szCs w:val="20"/>
+        </w:rPr>
+      </w:pPr>
+      <w:r>
+        <w:rPr>
+          <w:i/>
+          <w:iCs/>
+          <w:sz w:val="20"/>
+          <w:szCs w:val="20"/>
+        </w:rPr>
+        <w:t xml:space="preserve">Dot Product: -0.5773502691896258 </w:t>
+      </w:r>
+      <w:r>
+        <w:rPr>
+          <w:i/>
+          <w:iCs/>
+          <w:sz w:val="20"/>
+          <w:szCs w:val="20"/>
+        </w:rPr>
+        <w:t>(black)</w:t>
+      </w:r>
+    </w:p>
+    <w:p>
+      <w:pPr>
+        <w:tabs>
+          <w:tab w:val="center" w:pos="2263"/>
+        </w:tabs>
+        <w:rPr>
+          <w:i/>
+          <w:iCs/>
+          <w:sz w:val="20"/>
+          <w:szCs w:val="20"/>
+        </w:rPr>
+      </w:pPr>
+      <w:r>
+        <w:rPr>
+          <w:i/>
+          <w:iCs/>
+          <w:sz w:val="20"/>
+          <w:szCs w:val="20"/>
+        </w:rPr>
+        <w:t xml:space="preserve">Normal vector for triangle 3: </w:t>
+      </w:r>
+      <m:oMath>
+        <m:r>
+          <w:rPr>
+            <w:rFonts w:ascii="Cambria Math" w:hAnsi="Cambria Math"/>
+            <w:sz w:val="20"/>
+            <w:szCs w:val="20"/>
+          </w:rPr>
+          <m:t>[ 0.57735027 -0.57735027 -0.57735027]</m:t>
+        </m:r>
+      </m:oMath>
+    </w:p>
+    <w:p>
+      <w:pPr>
+        <w:tabs>
+          <w:tab w:val="center" w:pos="2263"/>
+        </w:tabs>
+        <w:rPr>
+          <w:i/>
+          <w:iCs/>
+          <w:sz w:val="20"/>
+          <w:szCs w:val="20"/>
+        </w:rPr>
+      </w:pPr>
+      <w:r>
+        <w:rPr>
+          <w:i/>
+          <w:iCs/>
+          <w:sz w:val="20"/>
+          <w:szCs w:val="20"/>
+        </w:rPr>
+        <w:t xml:space="preserve">Dot Product: -1.962990915244728 </w:t>
+      </w:r>
+      <w:r>
+        <w:rPr>
+          <w:i/>
+          <w:iCs/>
+          <w:sz w:val="20"/>
+          <w:szCs w:val="20"/>
+        </w:rPr>
+        <w:t>(black)</w:t>
+      </w:r>
+    </w:p>
+    <w:p>
+      <w:pPr>
+        <w:tabs>
+          <w:tab w:val="center" w:pos="2263"/>
+        </w:tabs>
+        <w:rPr>
+          <w:i/>
+          <w:iCs/>
+          <w:sz w:val="20"/>
+          <w:szCs w:val="20"/>
+        </w:rPr>
+      </w:pPr>
+      <w:r>
+        <w:rPr>
+          <w:i/>
+          <w:iCs/>
+          <w:sz w:val="20"/>
+          <w:szCs w:val="20"/>
+        </w:rPr>
+        <w:t xml:space="preserve">Normal vector for triangle 4: </w:t>
+      </w:r>
+      <m:oMath>
+        <m:r>
+          <w:rPr>
+            <w:rFonts w:ascii="Cambria Math" w:hAnsi="Cambria Math"/>
+            <w:sz w:val="20"/>
+            <w:szCs w:val="20"/>
+          </w:rPr>
+          <m:t>[-0.57735027  0.57735027 -0.57735027]</m:t>
+        </m:r>
+      </m:oMath>
+    </w:p>
+    <w:p>
+      <w:pPr>
+        <w:tabs>
+          <w:tab w:val="center" w:pos="2263"/>
+        </w:tabs>
+        <w:rPr>
+          <w:i/>
+          <w:iCs/>
+          <w:sz w:val="20"/>
+          <w:szCs w:val="20"/>
+        </w:rPr>
+      </w:pPr>
+      <w:r>
+        <w:rPr>
+          <w:i/>
+          <w:iCs/>
+          <w:sz w:val="20"/>
+          <w:szCs w:val="20"/>
+        </w:rPr>
+        <w:t>Dot Product: 0.5773502691896258</w:t>
+      </w:r>
+      <w:r>
+        <w:rPr>
+          <w:i/>
+          <w:iCs/>
+          <w:sz w:val="20"/>
+          <w:szCs w:val="20"/>
+        </w:rPr>
+        <w:t xml:space="preserve"> (dark green)</w:t>
+      </w:r>
+    </w:p>
+    <w:p>
+      <w:pPr>
+        <w:tabs>
+          <w:tab w:val="center" w:pos="2263"/>
+        </w:tabs>
+        <w:rPr>
+          <w:i/>
+          <w:iCs/>
+          <w:sz w:val="20"/>
+          <w:szCs w:val="20"/>
+        </w:rPr>
+      </w:pPr>
+      <w:r>
+        <w:rPr>
+          <w:i/>
+          <w:iCs/>
+          <w:sz w:val="20"/>
+          <w:szCs w:val="20"/>
+        </w:rPr>
+        <w:t xml:space="preserve">Vector pointing towards the origin: </w:t>
+      </w:r>
+      <m:oMath>
+        <m:r>
+          <w:rPr>
+            <w:rFonts w:ascii="Cambria Math" w:hAnsi="Cambria Math"/>
+            <w:sz w:val="20"/>
+            <w:szCs w:val="20"/>
+          </w:rPr>
+          <m:t>[ 0 -1.2 -2.2]</m:t>
+        </m:r>
+      </m:oMath>
+    </w:p>
+    <w:p>
+      <w:pPr>
+        <w:pStyle w:val="ListParagraph"/>
+        <w:numPr>
+          <w:ilvl w:val="0"/>
+          <w:numId w:val="3"/>
+        </w:numPr>
+        <w:tabs>
+          <w:tab w:val="center" w:pos="2263"/>
+        </w:tabs>
+        <w:rPr>
+          <w:sz w:val="20"/>
+          <w:szCs w:val="20"/>
+        </w:rPr>
+      </w:pPr>
+      <w:r>
+        <w:rPr>
+          <w:sz w:val="20"/>
+          <w:szCs w:val="20"/>
+        </w:rPr>
+        <w:t xml:space="preserve">Given that there were two patches </w:t>
+      </w:r>
+      <w:r>
+        <w:rPr>
+          <w:sz w:val="20"/>
+          <w:szCs w:val="20"/>
+        </w:rPr>
+        <w:t xml:space="preserve">(triangles 1 &amp; 4) </w:t>
+      </w:r>
+      <w:r>
+        <w:rPr>
+          <w:sz w:val="20"/>
+          <w:szCs w:val="20"/>
+        </w:rPr>
+        <w:t>facing the light source, the lower left triangle</w:t>
+      </w:r>
+      <w:r>
+        <w:rPr>
+          <w:sz w:val="20"/>
+          <w:szCs w:val="20"/>
+        </w:rPr>
+        <w:t xml:space="preserve"> (triangle 4)</w:t>
+      </w:r>
+      <w:r>
+        <w:rPr>
+          <w:sz w:val="20"/>
+          <w:szCs w:val="20"/>
+        </w:rPr>
+        <w:t xml:space="preserve"> receives less light than the one above it by a factor pf </w:t>
+      </w:r>
+      <m:oMath>
+        <m:f>
+          <m:fPr>
+            <m:ctrlPr>
+              <w:rPr>
+                <w:rFonts w:ascii="Cambria Math" w:hAnsi="Cambria Math"/>
+                <w:i/>
+                <w:sz w:val="20"/>
+                <w:szCs w:val="20"/>
+              </w:rPr>
+            </m:ctrlPr>
+          </m:fPr>
+          <m:num>
+            <m:r>
+              <w:rPr>
+                <w:rFonts w:ascii="Cambria Math" w:hAnsi="Cambria Math"/>
+                <w:sz w:val="20"/>
+                <w:szCs w:val="20"/>
+              </w:rPr>
+              <m:t>0.577</m:t>
+            </m:r>
+          </m:num>
+          <m:den>
+            <m:r>
+              <w:rPr>
+                <w:rFonts w:ascii="Cambria Math" w:hAnsi="Cambria Math"/>
+                <w:sz w:val="20"/>
+                <w:szCs w:val="20"/>
+              </w:rPr>
+              <m:t>1.963</m:t>
+            </m:r>
+          </m:den>
+        </m:f>
+        <m:r>
+          <w:rPr>
+            <w:rFonts w:ascii="Cambria Math" w:hAnsi="Cambria Math"/>
+            <w:sz w:val="20"/>
+            <w:szCs w:val="20"/>
+          </w:rPr>
+          <m:t xml:space="preserve"> ≈0.3</m:t>
+        </m:r>
+      </m:oMath>
+      <w:r>
+        <w:rPr>
+          <w:sz w:val="20"/>
+          <w:szCs w:val="20"/>
+        </w:rPr>
+        <w:t>.</w:t>
+      </w:r>
+    </w:p>
+    <w:p>
+      <w:pPr>
+        <w:pStyle w:val="ListParagraph"/>
+        <w:numPr>
+          <w:ilvl w:val="0"/>
+          <w:numId w:val="3"/>
+        </w:numPr>
+        <w:tabs>
+          <w:tab w:val="center" w:pos="2263"/>
+        </w:tabs>
+        <w:rPr>
+          <w:sz w:val="20"/>
+          <w:szCs w:val="20"/>
+        </w:rPr>
+      </w:pPr>
+      <w:r>
+        <w:rPr>
+          <w:sz w:val="20"/>
+          <w:szCs w:val="20"/>
+        </w:rPr>
+        <w:t>As such, the colour intensity was decreased to 30%.</w:t>
+      </w:r>
+    </w:p>
+    <w:p>
+      <w:pPr>
+        <w:tabs>
+          <w:tab w:val="left" w:pos="1238"/>
+        </w:tabs>
+        <w:rPr>
+          <w:sz w:val="20"/>
+          <w:szCs w:val="20"/>
+        </w:rPr>
+      </w:pPr>
+      <w:r>
+        <w:rPr>
+          <w:noProof/>
+          <w:sz w:val="20"/>
+          <w:szCs w:val="20"/>
+        </w:rPr>
+        <w:pict w14:anchorId="4DBE1A78">
+          <v:shape id="_x0000_s1067" type="#_x0000_t202" style="position:absolute;margin-left:270.15pt;margin-top:7.2pt;width:253.25pt;height:194.8pt;z-index:251691008">
+            <v:stroke opacity="0"/>
+            <v:textbox>
+              <w:txbxContent>
+                <w:p>
+                  <w:r>
+                    <w:rPr>
+                      <w:b/>
+                      <w:bCs/>
+                      <w:sz w:val="20"/>
+                      <w:szCs w:val="20"/>
+                    </w:rPr>
+                    <w:drawing>
+                      <wp:inline distT="0" distB="0" distL="0" distR="0" wp14:anchorId="59CB34F8" wp14:editId="15FFA152">
+                        <wp:extent cx="3023870" cy="2537452"/>
+                        <wp:effectExtent l="0" t="0" r="0" b="0"/>
+                        <wp:docPr id="1552087219" name="Picture 1" descr="A camera with a light coming out of it&#10;&#10;Description automatically generated"/>
+                        <wp:cNvGraphicFramePr>
+                          <a:graphicFrameLocks xmlns:a="http://schemas.openxmlformats.org/drawingml/2006/main" noChangeAspect="1"/>
+                        </wp:cNvGraphicFramePr>
+                        <a:graphic xmlns:a="http://schemas.openxmlformats.org/drawingml/2006/main">
+                          <a:graphicData uri="http://schemas.openxmlformats.org/drawingml/2006/picture">
+                            <pic:pic xmlns:pic="http://schemas.openxmlformats.org/drawingml/2006/picture">
+                              <pic:nvPicPr>
+                                <pic:cNvPr id="1552087219" name="Picture 1" descr="A camera with a light coming out of it&#10;&#10;Description automatically generated"/>
+                                <pic:cNvPicPr/>
+                              </pic:nvPicPr>
+                              <pic:blipFill>
+                                <a:blip r:embed="rId27"/>
+                                <a:stretch>
+                                  <a:fillRect/>
+                                </a:stretch>
+                              </pic:blipFill>
+                              <pic:spPr>
+                                <a:xfrm>
+                                  <a:off x="0" y="0"/>
+                                  <a:ext cx="3023870" cy="2537452"/>
+                                </a:xfrm>
+                                <a:prstGeom prst="rect">
+                                  <a:avLst/>
+                                </a:prstGeom>
+                              </pic:spPr>
+                            </pic:pic>
+                          </a:graphicData>
+                        </a:graphic>
+                      </wp:inline>
+                    </w:drawing>
+                  </w:r>
+                </w:p>
+              </w:txbxContent>
+            </v:textbox>
+          </v:shape>
+        </w:pict>
+      </w:r>
+    </w:p>
+    <w:p>
+      <w:pPr>
+        <w:tabs>
+          <w:tab w:val="center" w:pos="2263"/>
+        </w:tabs>
+        <w:rPr>
+          <w:b/>
+          <w:bCs/>
+          <w:sz w:val="20"/>
+          <w:szCs w:val="20"/>
+        </w:rPr>
+      </w:pPr>
+      <w:r>
+        <w:rPr>
+          <w:b/>
+          <w:bCs/>
+          <w:noProof/>
+          <w:sz w:val="20"/>
+          <w:szCs w:val="20"/>
+        </w:rPr>
+        <w:pict w14:anchorId="64953116">
+          <v:shape id="_x0000_s1066" type="#_x0000_t202" style="position:absolute;margin-left:.95pt;margin-top:143.4pt;width:265.55pt;height:31.75pt;z-index:251689984">
+            <v:stroke opacity="0"/>
+            <v:textbox style="mso-next-textbox:#_x0000_s1066">
+              <w:txbxContent>
+                <w:p>
+                  <w:pPr>
+                    <w:rPr>
+                      <w:sz w:val="20"/>
+                      <w:szCs w:val="20"/>
+                    </w:rPr>
+                  </w:pPr>
+                  <w:r>
+                    <w:rPr>
+                      <w:noProof/>
+                      <w:sz w:val="20"/>
+                      <w:szCs w:val="20"/>
+                      <w:u w:val="single"/>
+                    </w:rPr>
+                    <w:t xml:space="preserve">Figure </w:t>
+                  </w:r>
+                  <w:r>
+                    <w:rPr>
+                      <w:noProof/>
+                      <w:sz w:val="20"/>
+                      <w:szCs w:val="20"/>
+                      <w:u w:val="single"/>
+                    </w:rPr>
+                    <w:t>23</w:t>
+                  </w:r>
+                  <w:r>
+                    <w:rPr>
+                      <w:noProof/>
+                      <w:sz w:val="20"/>
+                      <w:szCs w:val="20"/>
+                      <w:u w:val="single"/>
+                    </w:rPr>
+                    <w:t>:</w:t>
+                  </w:r>
+                  <w:r>
+                    <w:rPr>
+                      <w:noProof/>
+                      <w:sz w:val="20"/>
+                      <w:szCs w:val="20"/>
+                    </w:rPr>
+                    <w:t xml:space="preserve"> </w:t>
+                  </w:r>
+                  <w:r>
+                    <w:rPr>
+                      <w:noProof/>
+                      <w:sz w:val="20"/>
+                      <w:szCs w:val="20"/>
+                    </w:rPr>
+                    <w:t>Camera and light with lighting shaded triangle</w:t>
+                  </w:r>
+                  <w:r>
+                    <w:rPr>
+                      <w:sz w:val="20"/>
+                      <w:szCs w:val="20"/>
+                    </w:rPr>
+                    <w:t xml:space="preserve"> patches – front on view. </w:t>
+                  </w:r>
+                </w:p>
+              </w:txbxContent>
+            </v:textbox>
+          </v:shape>
+        </w:pict>
+      </w:r>
+      <w:r>
+        <w:rPr>
+          <w:b/>
+          <w:bCs/>
+          <w:sz w:val="20"/>
+          <w:szCs w:val="20"/>
+        </w:rPr>
+        <w:drawing>
+          <wp:inline distT="0" distB="0" distL="0" distR="0" wp14:anchorId="259E40EF" wp14:editId="0C428CFF">
+            <wp:extent cx="3131171" cy="1816608"/>
+            <wp:effectExtent l="0" t="0" r="0" b="0"/>
+            <wp:docPr id="669391157" name="Picture 1" descr="A black flashlight with yellow light coming out of a green square&#10;&#10;Description automatically generated"/>
+            <wp:cNvGraphicFramePr>
+              <a:graphicFrameLocks xmlns:a="http://schemas.openxmlformats.org/drawingml/2006/main" noChangeAspect="1"/>
+            </wp:cNvGraphicFramePr>
+            <a:graphic xmlns:a="http://schemas.openxmlformats.org/drawingml/2006/main">
+              <a:graphicData uri="http://schemas.openxmlformats.org/drawingml/2006/picture">
+                <pic:pic xmlns:pic="http://schemas.openxmlformats.org/drawingml/2006/picture">
+                  <pic:nvPicPr>
+                    <pic:cNvPr id="669391157" name="Picture 1" descr="A black flashlight with yellow light coming out of a green square&#10;&#10;Description automatically generated"/>
+                    <pic:cNvPicPr/>
+                  </pic:nvPicPr>
+                  <pic:blipFill>
+                    <a:blip r:embed="rId28"/>
+                    <a:stretch>
+                      <a:fillRect/>
+                    </a:stretch>
+                  </pic:blipFill>
+                  <pic:spPr>
+                    <a:xfrm>
+                      <a:off x="0" y="0"/>
+                      <a:ext cx="3137847" cy="1820481"/>
+                    </a:xfrm>
+                    <a:prstGeom prst="rect">
+                      <a:avLst/>
+                    </a:prstGeom>
+                  </pic:spPr>
+                </pic:pic>
+              </a:graphicData>
+            </a:graphic>
+          </wp:inline>
+        </w:drawing>
+      </w:r>
+    </w:p>
+    <w:p>
+      <w:pPr>
+        <w:tabs>
+          <w:tab w:val="center" w:pos="2263"/>
+        </w:tabs>
+        <w:rPr>
+          <w:b/>
+          <w:bCs/>
+          <w:sz w:val="20"/>
+          <w:szCs w:val="20"/>
+        </w:rPr>
+      </w:pPr>
+    </w:p>
+    <w:p>
+      <w:pPr>
+        <w:tabs>
+          <w:tab w:val="center" w:pos="2263"/>
+        </w:tabs>
+        <w:rPr>
+          <w:b/>
+          <w:bCs/>
+          <w:sz w:val="20"/>
+          <w:szCs w:val="20"/>
+        </w:rPr>
+      </w:pPr>
+      <w:r>
+        <w:rPr>
+          <w:b/>
+          <w:bCs/>
+          <w:noProof/>
+          <w:sz w:val="20"/>
+          <w:szCs w:val="20"/>
+        </w:rPr>
+        <w:pict w14:anchorId="64953116">
+          <v:shape id="_x0000_s1068" type="#_x0000_t202" style="position:absolute;margin-left:281.3pt;margin-top:9.8pt;width:265.55pt;height:31.75pt;z-index:251692032">
+            <v:stroke opacity="0"/>
+            <v:textbox style="mso-next-textbox:#_x0000_s1068">
+              <w:txbxContent>
+                <w:p>
+                  <w:pPr>
+                    <w:rPr>
+                      <w:sz w:val="20"/>
+                      <w:szCs w:val="20"/>
+                    </w:rPr>
+                  </w:pPr>
+                  <w:r>
+                    <w:rPr>
+                      <w:noProof/>
+                      <w:sz w:val="20"/>
+                      <w:szCs w:val="20"/>
+                      <w:u w:val="single"/>
+                    </w:rPr>
+                    <w:t xml:space="preserve">Figure </w:t>
+                  </w:r>
+                  <w:r>
+                    <w:rPr>
+                      <w:noProof/>
+                      <w:sz w:val="20"/>
+                      <w:szCs w:val="20"/>
+                      <w:u w:val="single"/>
+                    </w:rPr>
+                    <w:t>24</w:t>
+                  </w:r>
+                  <w:r>
+                    <w:rPr>
+                      <w:noProof/>
+                      <w:sz w:val="20"/>
+                      <w:szCs w:val="20"/>
+                      <w:u w:val="single"/>
+                    </w:rPr>
+                    <w:t>:</w:t>
+                  </w:r>
+                  <w:r>
+                    <w:rPr>
+                      <w:noProof/>
+                      <w:sz w:val="20"/>
+                      <w:szCs w:val="20"/>
+                    </w:rPr>
+                    <w:t xml:space="preserve"> </w:t>
+                  </w:r>
+                  <w:r>
+                    <w:rPr>
+                      <w:noProof/>
+                      <w:sz w:val="20"/>
+                      <w:szCs w:val="20"/>
+                    </w:rPr>
+                    <w:t>Camera and light with lighting shaded triangle</w:t>
+                  </w:r>
+                  <w:r>
+                    <w:rPr>
+                      <w:sz w:val="20"/>
+                      <w:szCs w:val="20"/>
+                    </w:rPr>
+                    <w:t xml:space="preserve"> patches – left view. </w:t>
+                  </w:r>
+                </w:p>
+              </w:txbxContent>
+            </v:textbox>
+          </v:shape>
+        </w:pict>
+      </w:r>
+    </w:p>
+    <w:p>
+      <w:pPr>
+        <w:tabs>
+          <w:tab w:val="center" w:pos="2263"/>
+        </w:tabs>
+        <w:rPr>
+          <w:b/>
+          <w:bCs/>
+          <w:sz w:val="20"/>
+          <w:szCs w:val="20"/>
+        </w:rPr>
+      </w:pPr>
+      <w:r>
+        <w:rPr>
+          <w:noProof/>
+          <w:sz w:val="20"/>
+          <w:szCs w:val="20"/>
+        </w:rPr>
+        <w:pict w14:anchorId="64953116">
+          <v:shape id="_x0000_s1069" type="#_x0000_t202" style="position:absolute;margin-left:-14.2pt;margin-top:182.15pt;width:265.55pt;height:31.75pt;z-index:251693056">
+            <v:stroke opacity="0"/>
+            <v:textbox style="mso-next-textbox:#_x0000_s1069">
+              <w:txbxContent>
+                <w:p>
+                  <w:pPr>
+                    <w:rPr>
+                      <w:sz w:val="20"/>
+                      <w:szCs w:val="20"/>
+                    </w:rPr>
+                  </w:pPr>
+                  <w:r>
+                    <w:rPr>
+                      <w:noProof/>
+                      <w:sz w:val="20"/>
+                      <w:szCs w:val="20"/>
+                      <w:u w:val="single"/>
+                    </w:rPr>
+                    <w:t xml:space="preserve">Figure </w:t>
+                  </w:r>
+                  <w:r>
+                    <w:rPr>
+                      <w:noProof/>
+                      <w:sz w:val="20"/>
+                      <w:szCs w:val="20"/>
+                      <w:u w:val="single"/>
+                    </w:rPr>
+                    <w:t>25</w:t>
+                  </w:r>
+                  <w:r>
+                    <w:rPr>
+                      <w:noProof/>
+                      <w:sz w:val="20"/>
+                      <w:szCs w:val="20"/>
+                      <w:u w:val="single"/>
+                    </w:rPr>
+                    <w:t>:</w:t>
+                  </w:r>
+                  <w:r>
+                    <w:rPr>
+                      <w:noProof/>
+                      <w:sz w:val="20"/>
+                      <w:szCs w:val="20"/>
+                    </w:rPr>
+                    <w:t xml:space="preserve"> </w:t>
+                  </w:r>
+                  <w:r>
+                    <w:rPr>
+                      <w:noProof/>
+                      <w:sz w:val="20"/>
+                      <w:szCs w:val="20"/>
+                    </w:rPr>
+                    <w:t>Camera and light with lighting shaded triangle</w:t>
+                  </w:r>
+                  <w:r>
+                    <w:rPr>
+                      <w:sz w:val="20"/>
+                      <w:szCs w:val="20"/>
+                    </w:rPr>
+                    <w:t xml:space="preserve"> patches – right view. </w:t>
+                  </w:r>
+                </w:p>
+              </w:txbxContent>
+            </v:textbox>
+          </v:shape>
+        </w:pict>
+      </w:r>
+      <w:r>
+        <w:rPr>
+          <w:b/>
+          <w:bCs/>
+          <w:sz w:val="20"/>
+          <w:szCs w:val="20"/>
+        </w:rPr>
+        <w:drawing>
+          <wp:inline distT="0" distB="0" distL="0" distR="0" wp14:anchorId="18A1654F" wp14:editId="2F1A9E7E">
+            <wp:extent cx="3043737" cy="2202925"/>
+            <wp:effectExtent l="0" t="0" r="0" b="0"/>
+            <wp:docPr id="1801840207" name="Picture 1" descr="A black camera with yellow light coming out of a black cube&#10;&#10;Description automatically generated"/>
+            <wp:cNvGraphicFramePr>
+              <a:graphicFrameLocks xmlns:a="http://schemas.openxmlformats.org/drawingml/2006/main" noChangeAspect="1"/>
+            </wp:cNvGraphicFramePr>
+            <a:graphic xmlns:a="http://schemas.openxmlformats.org/drawingml/2006/main">
+              <a:graphicData uri="http://schemas.openxmlformats.org/drawingml/2006/picture">
+                <pic:pic xmlns:pic="http://schemas.openxmlformats.org/drawingml/2006/picture">
+                  <pic:nvPicPr>
+                    <pic:cNvPr id="1801840207" name="Picture 1" descr="A black camera with yellow light coming out of a black cube&#10;&#10;Description automatically generated"/>
+                    <pic:cNvPicPr/>
+                  </pic:nvPicPr>
+                  <pic:blipFill>
+                    <a:blip r:embed="rId29"/>
+                    <a:stretch>
+                      <a:fillRect/>
+                    </a:stretch>
+                  </pic:blipFill>
+                  <pic:spPr>
+                    <a:xfrm>
+                      <a:off x="0" y="0"/>
+                      <a:ext cx="3063961" cy="2217562"/>
+                    </a:xfrm>
+                    <a:prstGeom prst="rect">
+                      <a:avLst/>
+                    </a:prstGeom>
+                  </pic:spPr>
+                </pic:pic>
+              </a:graphicData>
+            </a:graphic>
+          </wp:inline>
+        </w:drawing>
+      </w:r>
+    </w:p>
+    <w:p>
+      <w:pPr>
+        <w:jc w:val="center"/>
         <w:rPr>
           <w:sz w:val="20"/>
           <w:szCs w:val="20"/>
@@ -827,7 +4664,7 @@
 </file>
 
 <file path=word/numbering.xml><?xml version="1.0" encoding="utf-8"?>
-<w:numbering xmlns:wpc="http://schemas.microsoft.com/office/word/2010/wordprocessingCanvas" xmlns:cx="http://schemas.microsoft.com/office/drawing/2014/chartex" xmlns:cx1="http://schemas.microsoft.com/office/drawing/2015/9/8/chartex" xmlns:cx2="http://schemas.microsoft.com/office/drawing/2015/10/21/chartex" xmlns:cx3="http://schemas.microsoft.com/office/drawing/2016/5/9/chartex" xmlns:cx4="http://schemas.microsoft.com/office/drawing/2016/5/10/chartex" xmlns:cx5="http://schemas.microsoft.com/office/drawing/2016/5/11/chartex" xmlns:cx6="http://schemas.microsoft.com/office/drawing/2016/5/12/chartex" xmlns:cx7="http://schemas.microsoft.com/office/drawing/2016/5/13/chartex" xmlns:cx8="http://schemas.microsoft.com/office/drawing/2016/5/14/chartex" xmlns:mc="http://schemas.openxmlformats.org/markup-compatibility/2006" xmlns:aink="http://schemas.microsoft.com/office/drawing/2016/ink" xmlns:am3d="http://schemas.microsoft.com/office/drawing/2017/model3d" xmlns:o="urn:schemas-microsoft-com:office:office" xmlns:oel="http://schemas.microsoft.com/office/2019/extlst" xmlns:r="http://schemas.openxmlformats.org/officeDocument/2006/relationships" xmlns:m="http://schemas.openxmlformats.org/officeDocument/2006/math" xmlns:v="urn:schemas-microsoft-com:vml" xmlns:wp14="http://schemas.microsoft.com/office/word/2010/wordprocessingDrawing" xmlns:wp="http://schemas.openxmlformats.org/drawingml/2006/wordprocessingDrawing" xmlns:w10="urn:schemas-microsoft-com:office:word" xmlns:w="http://schemas.openxmlformats.org/wordprocessingml/2006/main" xmlns:w14="http://schemas.microsoft.com/office/word/2010/wordml" xmlns:w15="http://schemas.microsoft.com/office/word/2012/wordml" xmlns:w16cex="http://schemas.microsoft.com/office/word/2018/wordml/cex" xmlns:w16cid="http://schemas.microsoft.com/office/word/2016/wordml/cid" xmlns:w16="http://schemas.microsoft.com/office/word/2018/wordml" xmlns:w16sdtdh="http://schemas.microsoft.com/office/word/2020/wordml/sdtdatahash" xmlns:w16se="http://schemas.microsoft.com/office/word/2015/wordml/symex" xmlns:wpg="http://schemas.microsoft.com/office/word/2010/wordprocessingGroup" xmlns:wpi="http://schemas.microsoft.com/office/word/2010/wordprocessingInk" xmlns:wne="http://schemas.microsoft.com/office/word/2006/wordml" xmlns:wps="http://schemas.microsoft.com/office/word/2010/wordprocessingShape" mc:Ignorable="w14 w15 w16se w16cid w16 w16cex w16sdtdh wp14">
+<w:numbering xmlns:wpc="http://schemas.microsoft.com/office/word/2010/wordprocessingCanvas" xmlns:cx="http://schemas.microsoft.com/office/drawing/2014/chartex" xmlns:cx1="http://schemas.microsoft.com/office/drawing/2015/9/8/chartex" xmlns:cx2="http://schemas.microsoft.com/office/drawing/2015/10/21/chartex" xmlns:cx3="http://schemas.microsoft.com/office/drawing/2016/5/9/chartex" xmlns:cx4="http://schemas.microsoft.com/office/drawing/2016/5/10/chartex" xmlns:cx5="http://schemas.microsoft.com/office/drawing/2016/5/11/chartex" xmlns:cx6="http://schemas.microsoft.com/office/drawing/2016/5/12/chartex" xmlns:cx7="http://schemas.microsoft.com/office/drawing/2016/5/13/chartex" xmlns:cx8="http://schemas.microsoft.com/office/drawing/2016/5/14/chartex" xmlns:mc="http://schemas.openxmlformats.org/markup-compatibility/2006" xmlns:aink="http://schemas.microsoft.com/office/drawing/2016/ink" xmlns:am3d="http://schemas.microsoft.com/office/drawing/2017/model3d" xmlns:o="urn:schemas-microsoft-com:office:office" xmlns:oel="http://schemas.microsoft.com/office/2019/extlst" xmlns:r="http://schemas.openxmlformats.org/officeDocument/2006/relationships" xmlns:m="http://schemas.openxmlformats.org/officeDocument/2006/math" xmlns:v="urn:schemas-microsoft-com:vml" xmlns:wp14="http://schemas.microsoft.com/office/word/2010/wordprocessingDrawing" xmlns:wp="http://schemas.openxmlformats.org/drawingml/2006/wordprocessingDrawing" xmlns:w10="urn:schemas-microsoft-com:office:word" xmlns:w="http://schemas.openxmlformats.org/wordprocessingml/2006/main" xmlns:w14="http://schemas.microsoft.com/office/word/2010/wordml" xmlns:w15="http://schemas.microsoft.com/office/word/2012/wordml" xmlns:w16cex="http://schemas.microsoft.com/office/word/2018/wordml/cex" xmlns:w16cid="http://schemas.microsoft.com/office/word/2016/wordml/cid" xmlns:w16="http://schemas.microsoft.com/office/word/2018/wordml" xmlns:w16du="http://schemas.microsoft.com/office/word/2023/wordml/word16du" xmlns:w16sdtdh="http://schemas.microsoft.com/office/word/2020/wordml/sdtdatahash" xmlns:w16se="http://schemas.microsoft.com/office/word/2015/wordml/symex" xmlns:wpg="http://schemas.microsoft.com/office/word/2010/wordprocessingGroup" xmlns:wpi="http://schemas.microsoft.com/office/word/2010/wordprocessingInk" xmlns:wne="http://schemas.microsoft.com/office/word/2006/wordml" xmlns:wps="http://schemas.microsoft.com/office/word/2010/wordprocessingShape" mc:Ignorable="w14 w15 w16se w16cid w16 w16cex w16sdtdh w16du wp14">
   <w:abstractNum w:abstractNumId="0" w15:restartNumberingAfterBreak="0">
     <w:nsid w:val="09BD37E5"/>
     <w:multiLevelType w:val="hybridMultilevel"/>
@@ -1177,7 +5014,7 @@
 </file>
 
 <file path=word/styles.xml><?xml version="1.0" encoding="utf-8"?>
-<w:styles xmlns:mc="http://schemas.openxmlformats.org/markup-compatibility/2006" xmlns:r="http://schemas.openxmlformats.org/officeDocument/2006/relationships" xmlns:w="http://schemas.openxmlformats.org/wordprocessingml/2006/main" xmlns:w14="http://schemas.microsoft.com/office/word/2010/wordml" xmlns:w15="http://schemas.microsoft.com/office/word/2012/wordml" xmlns:w16cex="http://schemas.microsoft.com/office/word/2018/wordml/cex" xmlns:w16cid="http://schemas.microsoft.com/office/word/2016/wordml/cid" xmlns:w16="http://schemas.microsoft.com/office/word/2018/wordml" xmlns:w16sdtdh="http://schemas.microsoft.com/office/word/2020/wordml/sdtdatahash" xmlns:w16se="http://schemas.microsoft.com/office/word/2015/wordml/symex" mc:Ignorable="w14 w15 w16se w16cid w16 w16cex w16sdtdh">
+<w:styles xmlns:mc="http://schemas.openxmlformats.org/markup-compatibility/2006" xmlns:r="http://schemas.openxmlformats.org/officeDocument/2006/relationships" xmlns:w="http://schemas.openxmlformats.org/wordprocessingml/2006/main" xmlns:w14="http://schemas.microsoft.com/office/word/2010/wordml" xmlns:w15="http://schemas.microsoft.com/office/word/2012/wordml" xmlns:w16cex="http://schemas.microsoft.com/office/word/2018/wordml/cex" xmlns:w16cid="http://schemas.microsoft.com/office/word/2016/wordml/cid" xmlns:w16="http://schemas.microsoft.com/office/word/2018/wordml" xmlns:w16du="http://schemas.microsoft.com/office/word/2023/wordml/word16du" xmlns:w16sdtdh="http://schemas.microsoft.com/office/word/2020/wordml/sdtdatahash" xmlns:w16se="http://schemas.microsoft.com/office/word/2015/wordml/symex" mc:Ignorable="w14 w15 w16se w16cid w16 w16cex w16sdtdh w16du">
   <w:docDefaults>
     <w:rPrDefault>
       <w:rPr>
@@ -2091,6 +5928,16 @@
       <w:spacing w:val="5"/>
     </w:rPr>
   </w:style>
+  <w:style w:type="character" w:styleId="PlaceholderText">
+    <w:name w:val="Placeholder Text"/>
+    <w:basedOn w:val="DefaultParagraphFont"/>
+    <w:uiPriority w:val="99"/>
+    <w:semiHidden/>
+    <w:rsid w:val="00324D6A"/>
+    <w:rPr>
+      <w:color w:val="666666"/>
+    </w:rPr>
+  </w:style>
 </w:styles>
 </file>
 
@@ -2387,4 +6234,16 @@
     </a:ext>
   </a:extLst>
 </a:theme>
+</file>
+
+<file path=customXml/item1.xml><?xml version="1.0" encoding="utf-8"?>
+<b:Sources xmlns:b="http://schemas.openxmlformats.org/officeDocument/2006/bibliography" xmlns="http://schemas.openxmlformats.org/officeDocument/2006/bibliography" SelectedStyle="\APASixthEditionOfficeOnline.xsl" StyleName="APA" Version="6"/>
+</file>
+
+<file path=customXml/itemProps1.xml><?xml version="1.0" encoding="utf-8"?>
+<ds:datastoreItem xmlns:ds="http://schemas.openxmlformats.org/officeDocument/2006/customXml" ds:itemID="{CC2CCEE7-C227-4277-958F-FDBE2DD98241}">
+  <ds:schemaRefs>
+    <ds:schemaRef ds:uri="http://schemas.openxmlformats.org/officeDocument/2006/bibliography"/>
+  </ds:schemaRefs>
+</ds:datastoreItem>
 </file>
</xml_diff>